<commit_message>
Update Index and page numbers
</commit_message>
<xml_diff>
--- a/Original_Documents/01_SafetyPlan_LaneAssistance.docx
+++ b/Original_Documents/01_SafetyPlan_LaneAssistance.docx
@@ -326,7 +326,7 @@
       <w:pPr>
         <w:pStyle w:val="berschrift1ohneNummer"/>
       </w:pPr>
-      <w:bookmarkStart w:id="6" w:name="_Toc496037132"/>
+      <w:bookmarkStart w:id="6" w:name="_Toc496078368"/>
       <w:r>
         <w:lastRenderedPageBreak/>
         <w:t>Document H</w:t>
@@ -836,15 +836,17 @@
           <w:color w:val="B7B7B7"/>
         </w:rPr>
       </w:pPr>
-      <w:bookmarkStart w:id="8" w:name="_Toc496037133"/>
+      <w:bookmarkStart w:id="8" w:name="_Toc496078369"/>
       <w:r>
         <w:t>Table of Contents</w:t>
       </w:r>
+      <w:bookmarkStart w:id="9" w:name="_GoBack"/>
       <w:bookmarkEnd w:id="8"/>
+      <w:bookmarkEnd w:id="9"/>
     </w:p>
     <w:sdt>
       <w:sdtPr>
-        <w:id w:val="-523167265"/>
+        <w:id w:val="-2033946788"/>
         <w:docPartObj>
           <w:docPartGallery w:val="Table of Contents"/>
           <w:docPartUnique/>
@@ -853,7 +855,6 @@
       <w:sdtEndPr>
         <w:rPr>
           <w:rFonts w:ascii="Arial" w:hAnsi="Arial"/>
-          <w:caps w:val="0"/>
           <w:noProof/>
         </w:rPr>
       </w:sdtEndPr>
@@ -870,27 +871,21 @@
               <w:bCs w:val="0"/>
               <w:noProof/>
               <w:color w:val="auto"/>
+              <w:sz w:val="24"/>
+              <w:szCs w:val="24"/>
               <w:lang w:val="de-DE"/>
             </w:rPr>
           </w:pPr>
           <w:r>
-            <w:rPr>
-              <w:b w:val="0"/>
-              <w:bCs w:val="0"/>
-            </w:rPr>
             <w:fldChar w:fldCharType="begin"/>
           </w:r>
           <w:r>
-            <w:instrText>TOC \o "1-3" \h \z \u</w:instrText>
+            <w:instrText xml:space="preserve"> TOC \o "1-3" \h \z </w:instrText>
           </w:r>
           <w:r>
-            <w:rPr>
-              <w:b w:val="0"/>
-              <w:bCs w:val="0"/>
-            </w:rPr>
             <w:fldChar w:fldCharType="separate"/>
           </w:r>
-          <w:hyperlink w:anchor="_Toc496037132" w:history="1">
+          <w:hyperlink w:anchor="_Toc496078368" w:history="1">
             <w:r>
               <w:rPr>
                 <w:rStyle w:val="Link"/>
@@ -917,7 +912,7 @@
                 <w:noProof/>
                 <w:webHidden/>
               </w:rPr>
-              <w:instrText xml:space="preserve"> PAGEREF _Toc496037132 \h </w:instrText>
+              <w:instrText xml:space="preserve"> PAGEREF _Toc496078368 \h </w:instrText>
             </w:r>
             <w:r>
               <w:rPr>
@@ -960,10 +955,12 @@
               <w:bCs w:val="0"/>
               <w:noProof/>
               <w:color w:val="auto"/>
+              <w:sz w:val="24"/>
+              <w:szCs w:val="24"/>
               <w:lang w:val="de-DE"/>
             </w:rPr>
           </w:pPr>
-          <w:hyperlink w:anchor="_Toc496037133" w:history="1">
+          <w:hyperlink w:anchor="_Toc496078369" w:history="1">
             <w:r>
               <w:rPr>
                 <w:rStyle w:val="Link"/>
@@ -990,7 +987,7 @@
                 <w:noProof/>
                 <w:webHidden/>
               </w:rPr>
-              <w:instrText xml:space="preserve"> PAGEREF _Toc496037133 \h </w:instrText>
+              <w:instrText xml:space="preserve"> PAGEREF _Toc496078369 \h </w:instrText>
             </w:r>
             <w:r>
               <w:rPr>
@@ -1034,10 +1031,12 @@
               <w:bCs w:val="0"/>
               <w:noProof/>
               <w:color w:val="auto"/>
+              <w:sz w:val="24"/>
+              <w:szCs w:val="24"/>
               <w:lang w:val="de-DE"/>
             </w:rPr>
           </w:pPr>
-          <w:hyperlink w:anchor="_Toc496037134" w:history="1">
+          <w:hyperlink w:anchor="_Toc496078370" w:history="1">
             <w:r>
               <w:rPr>
                 <w:rStyle w:val="Link"/>
@@ -1052,6 +1051,8 @@
                 <w:bCs w:val="0"/>
                 <w:noProof/>
                 <w:color w:val="auto"/>
+                <w:sz w:val="24"/>
+                <w:szCs w:val="24"/>
                 <w:lang w:val="de-DE"/>
               </w:rPr>
               <w:tab/>
@@ -1082,7 +1083,7 @@
                 <w:noProof/>
                 <w:webHidden/>
               </w:rPr>
-              <w:instrText xml:space="preserve"> PAGEREF _Toc496037134 \h </w:instrText>
+              <w:instrText xml:space="preserve"> PAGEREF _Toc496078370 \h </w:instrText>
             </w:r>
             <w:r>
               <w:rPr>
@@ -1102,7 +1103,7 @@
                 <w:noProof/>
                 <w:webHidden/>
               </w:rPr>
-              <w:t>4</w:t>
+              <w:t>3</w:t>
             </w:r>
             <w:r>
               <w:rPr>
@@ -1122,8 +1123,8 @@
             </w:tabs>
             <w:rPr>
               <w:rFonts w:eastAsiaTheme="minorEastAsia" w:cstheme="minorBidi"/>
-              <w:b/>
-              <w:bCs/>
+              <w:i w:val="0"/>
+              <w:iCs w:val="0"/>
               <w:noProof/>
               <w:color w:val="auto"/>
               <w:sz w:val="24"/>
@@ -1131,7 +1132,7 @@
               <w:lang w:val="de-DE"/>
             </w:rPr>
           </w:pPr>
-          <w:hyperlink w:anchor="_Toc496037135" w:history="1">
+          <w:hyperlink w:anchor="_Toc496078371" w:history="1">
             <w:r>
               <w:rPr>
                 <w:rStyle w:val="Link"/>
@@ -1143,8 +1144,8 @@
             <w:r>
               <w:rPr>
                 <w:rFonts w:eastAsiaTheme="minorEastAsia" w:cstheme="minorBidi"/>
-                <w:b/>
-                <w:bCs/>
+                <w:i w:val="0"/>
+                <w:iCs w:val="0"/>
                 <w:noProof/>
                 <w:color w:val="auto"/>
                 <w:sz w:val="24"/>
@@ -1180,7 +1181,7 @@
                 <w:noProof/>
                 <w:webHidden/>
               </w:rPr>
-              <w:instrText xml:space="preserve"> PAGEREF _Toc496037135 \h </w:instrText>
+              <w:instrText xml:space="preserve"> PAGEREF _Toc496078371 \h </w:instrText>
             </w:r>
             <w:r>
               <w:rPr>
@@ -1200,7 +1201,7 @@
                 <w:noProof/>
                 <w:webHidden/>
               </w:rPr>
-              <w:t>4</w:t>
+              <w:t>3</w:t>
             </w:r>
             <w:r>
               <w:rPr>
@@ -1220,8 +1221,8 @@
             </w:tabs>
             <w:rPr>
               <w:rFonts w:eastAsiaTheme="minorEastAsia" w:cstheme="minorBidi"/>
-              <w:b/>
-              <w:bCs/>
+              <w:i w:val="0"/>
+              <w:iCs w:val="0"/>
               <w:noProof/>
               <w:color w:val="auto"/>
               <w:sz w:val="24"/>
@@ -1229,7 +1230,7 @@
               <w:lang w:val="de-DE"/>
             </w:rPr>
           </w:pPr>
-          <w:hyperlink w:anchor="_Toc496037136" w:history="1">
+          <w:hyperlink w:anchor="_Toc496078372" w:history="1">
             <w:r>
               <w:rPr>
                 <w:rStyle w:val="Link"/>
@@ -1240,8 +1241,8 @@
             <w:r>
               <w:rPr>
                 <w:rFonts w:eastAsiaTheme="minorEastAsia" w:cstheme="minorBidi"/>
-                <w:b/>
-                <w:bCs/>
+                <w:i w:val="0"/>
+                <w:iCs w:val="0"/>
                 <w:noProof/>
                 <w:color w:val="auto"/>
                 <w:sz w:val="24"/>
@@ -1276,7 +1277,7 @@
                 <w:noProof/>
                 <w:webHidden/>
               </w:rPr>
-              <w:instrText xml:space="preserve"> PAGEREF _Toc496037136 \h </w:instrText>
+              <w:instrText xml:space="preserve"> PAGEREF _Toc496078372 \h </w:instrText>
             </w:r>
             <w:r>
               <w:rPr>
@@ -1296,7 +1297,7 @@
                 <w:noProof/>
                 <w:webHidden/>
               </w:rPr>
-              <w:t>4</w:t>
+              <w:t>3</w:t>
             </w:r>
             <w:r>
               <w:rPr>
@@ -1316,8 +1317,8 @@
             </w:tabs>
             <w:rPr>
               <w:rFonts w:eastAsiaTheme="minorEastAsia" w:cstheme="minorBidi"/>
-              <w:b/>
-              <w:bCs/>
+              <w:i w:val="0"/>
+              <w:iCs w:val="0"/>
               <w:noProof/>
               <w:color w:val="auto"/>
               <w:sz w:val="24"/>
@@ -1325,7 +1326,7 @@
               <w:lang w:val="de-DE"/>
             </w:rPr>
           </w:pPr>
-          <w:hyperlink w:anchor="_Toc496037137" w:history="1">
+          <w:hyperlink w:anchor="_Toc496078373" w:history="1">
             <w:r>
               <w:rPr>
                 <w:rStyle w:val="Link"/>
@@ -1336,8 +1337,8 @@
             <w:r>
               <w:rPr>
                 <w:rFonts w:eastAsiaTheme="minorEastAsia" w:cstheme="minorBidi"/>
-                <w:b/>
-                <w:bCs/>
+                <w:i w:val="0"/>
+                <w:iCs w:val="0"/>
                 <w:noProof/>
                 <w:color w:val="auto"/>
                 <w:sz w:val="24"/>
@@ -1372,7 +1373,7 @@
                 <w:noProof/>
                 <w:webHidden/>
               </w:rPr>
-              <w:instrText xml:space="preserve"> PAGEREF _Toc496037137 \h </w:instrText>
+              <w:instrText xml:space="preserve"> PAGEREF _Toc496078373 \h </w:instrText>
             </w:r>
             <w:r>
               <w:rPr>
@@ -1392,7 +1393,7 @@
                 <w:noProof/>
                 <w:webHidden/>
               </w:rPr>
-              <w:t>4</w:t>
+              <w:t>3</w:t>
             </w:r>
             <w:r>
               <w:rPr>
@@ -1416,10 +1417,12 @@
               <w:bCs w:val="0"/>
               <w:noProof/>
               <w:color w:val="auto"/>
+              <w:sz w:val="24"/>
+              <w:szCs w:val="24"/>
               <w:lang w:val="de-DE"/>
             </w:rPr>
           </w:pPr>
-          <w:hyperlink w:anchor="_Toc496037138" w:history="1">
+          <w:hyperlink w:anchor="_Toc496078374" w:history="1">
             <w:r>
               <w:rPr>
                 <w:rStyle w:val="Link"/>
@@ -1434,6 +1437,8 @@
                 <w:bCs w:val="0"/>
                 <w:noProof/>
                 <w:color w:val="auto"/>
+                <w:sz w:val="24"/>
+                <w:szCs w:val="24"/>
                 <w:lang w:val="de-DE"/>
               </w:rPr>
               <w:tab/>
@@ -1464,7 +1469,7 @@
                 <w:noProof/>
                 <w:webHidden/>
               </w:rPr>
-              <w:instrText xml:space="preserve"> PAGEREF _Toc496037138 \h </w:instrText>
+              <w:instrText xml:space="preserve"> PAGEREF _Toc496078374 \h </w:instrText>
             </w:r>
             <w:r>
               <w:rPr>
@@ -1484,7 +1489,7 @@
                 <w:noProof/>
                 <w:webHidden/>
               </w:rPr>
-              <w:t>5</w:t>
+              <w:t>4</w:t>
             </w:r>
             <w:r>
               <w:rPr>
@@ -1504,8 +1509,8 @@
             </w:tabs>
             <w:rPr>
               <w:rFonts w:eastAsiaTheme="minorEastAsia" w:cstheme="minorBidi"/>
-              <w:b/>
-              <w:bCs/>
+              <w:i w:val="0"/>
+              <w:iCs w:val="0"/>
               <w:noProof/>
               <w:color w:val="auto"/>
               <w:sz w:val="24"/>
@@ -1513,7 +1518,7 @@
               <w:lang w:val="de-DE"/>
             </w:rPr>
           </w:pPr>
-          <w:hyperlink w:anchor="_Toc496037139" w:history="1">
+          <w:hyperlink w:anchor="_Toc496078375" w:history="1">
             <w:r>
               <w:rPr>
                 <w:rStyle w:val="Link"/>
@@ -1525,8 +1530,8 @@
             <w:r>
               <w:rPr>
                 <w:rFonts w:eastAsiaTheme="minorEastAsia" w:cstheme="minorBidi"/>
-                <w:b/>
-                <w:bCs/>
+                <w:i w:val="0"/>
+                <w:iCs w:val="0"/>
                 <w:noProof/>
                 <w:color w:val="auto"/>
                 <w:sz w:val="24"/>
@@ -1562,7 +1567,7 @@
                 <w:noProof/>
                 <w:webHidden/>
               </w:rPr>
-              <w:instrText xml:space="preserve"> PAGEREF _Toc496037139 \h </w:instrText>
+              <w:instrText xml:space="preserve"> PAGEREF _Toc496078375 \h </w:instrText>
             </w:r>
             <w:r>
               <w:rPr>
@@ -1582,7 +1587,7 @@
                 <w:noProof/>
                 <w:webHidden/>
               </w:rPr>
-              <w:t>5</w:t>
+              <w:t>4</w:t>
             </w:r>
             <w:r>
               <w:rPr>
@@ -1602,8 +1607,8 @@
             </w:tabs>
             <w:rPr>
               <w:rFonts w:eastAsiaTheme="minorEastAsia" w:cstheme="minorBidi"/>
-              <w:b/>
-              <w:bCs/>
+              <w:i w:val="0"/>
+              <w:iCs w:val="0"/>
               <w:noProof/>
               <w:color w:val="auto"/>
               <w:sz w:val="24"/>
@@ -1611,7 +1616,7 @@
               <w:lang w:val="de-DE"/>
             </w:rPr>
           </w:pPr>
-          <w:hyperlink w:anchor="_Toc496037140" w:history="1">
+          <w:hyperlink w:anchor="_Toc496078376" w:history="1">
             <w:r>
               <w:rPr>
                 <w:rStyle w:val="Link"/>
@@ -1623,8 +1628,8 @@
             <w:r>
               <w:rPr>
                 <w:rFonts w:eastAsiaTheme="minorEastAsia" w:cstheme="minorBidi"/>
-                <w:b/>
-                <w:bCs/>
+                <w:i w:val="0"/>
+                <w:iCs w:val="0"/>
                 <w:noProof/>
                 <w:color w:val="auto"/>
                 <w:sz w:val="24"/>
@@ -1660,7 +1665,7 @@
                 <w:noProof/>
                 <w:webHidden/>
               </w:rPr>
-              <w:instrText xml:space="preserve"> PAGEREF _Toc496037140 \h </w:instrText>
+              <w:instrText xml:space="preserve"> PAGEREF _Toc496078376 \h </w:instrText>
             </w:r>
             <w:r>
               <w:rPr>
@@ -1680,7 +1685,7 @@
                 <w:noProof/>
                 <w:webHidden/>
               </w:rPr>
-              <w:t>5</w:t>
+              <w:t>4</w:t>
             </w:r>
             <w:r>
               <w:rPr>
@@ -1700,8 +1705,8 @@
             </w:tabs>
             <w:rPr>
               <w:rFonts w:eastAsiaTheme="minorEastAsia" w:cstheme="minorBidi"/>
-              <w:b/>
-              <w:bCs/>
+              <w:i w:val="0"/>
+              <w:iCs w:val="0"/>
               <w:noProof/>
               <w:color w:val="auto"/>
               <w:sz w:val="24"/>
@@ -1709,7 +1714,7 @@
               <w:lang w:val="de-DE"/>
             </w:rPr>
           </w:pPr>
-          <w:hyperlink w:anchor="_Toc496037141" w:history="1">
+          <w:hyperlink w:anchor="_Toc496078377" w:history="1">
             <w:r>
               <w:rPr>
                 <w:rStyle w:val="Link"/>
@@ -1721,8 +1726,8 @@
             <w:r>
               <w:rPr>
                 <w:rFonts w:eastAsiaTheme="minorEastAsia" w:cstheme="minorBidi"/>
-                <w:b/>
-                <w:bCs/>
+                <w:i w:val="0"/>
+                <w:iCs w:val="0"/>
                 <w:noProof/>
                 <w:color w:val="auto"/>
                 <w:sz w:val="24"/>
@@ -1758,7 +1763,7 @@
                 <w:noProof/>
                 <w:webHidden/>
               </w:rPr>
-              <w:instrText xml:space="preserve"> PAGEREF _Toc496037141 \h </w:instrText>
+              <w:instrText xml:space="preserve"> PAGEREF _Toc496078377 \h </w:instrText>
             </w:r>
             <w:r>
               <w:rPr>
@@ -1778,7 +1783,7 @@
                 <w:noProof/>
                 <w:webHidden/>
               </w:rPr>
-              <w:t>6</w:t>
+              <w:t>5</w:t>
             </w:r>
             <w:r>
               <w:rPr>
@@ -1798,8 +1803,8 @@
             </w:tabs>
             <w:rPr>
               <w:rFonts w:eastAsiaTheme="minorEastAsia" w:cstheme="minorBidi"/>
-              <w:b/>
-              <w:bCs/>
+              <w:i w:val="0"/>
+              <w:iCs w:val="0"/>
               <w:noProof/>
               <w:color w:val="auto"/>
               <w:sz w:val="24"/>
@@ -1807,7 +1812,7 @@
               <w:lang w:val="de-DE"/>
             </w:rPr>
           </w:pPr>
-          <w:hyperlink w:anchor="_Toc496037142" w:history="1">
+          <w:hyperlink w:anchor="_Toc496078378" w:history="1">
             <w:r>
               <w:rPr>
                 <w:rStyle w:val="Link"/>
@@ -1818,8 +1823,8 @@
             <w:r>
               <w:rPr>
                 <w:rFonts w:eastAsiaTheme="minorEastAsia" w:cstheme="minorBidi"/>
-                <w:b/>
-                <w:bCs/>
+                <w:i w:val="0"/>
+                <w:iCs w:val="0"/>
                 <w:noProof/>
                 <w:color w:val="auto"/>
                 <w:sz w:val="24"/>
@@ -1854,7 +1859,7 @@
                 <w:noProof/>
                 <w:webHidden/>
               </w:rPr>
-              <w:instrText xml:space="preserve"> PAGEREF _Toc496037142 \h </w:instrText>
+              <w:instrText xml:space="preserve"> PAGEREF _Toc496078378 \h </w:instrText>
             </w:r>
             <w:r>
               <w:rPr>
@@ -1874,7 +1879,7 @@
                 <w:noProof/>
                 <w:webHidden/>
               </w:rPr>
-              <w:t>7</w:t>
+              <w:t>6</w:t>
             </w:r>
             <w:r>
               <w:rPr>
@@ -1898,10 +1903,12 @@
               <w:bCs w:val="0"/>
               <w:noProof/>
               <w:color w:val="auto"/>
+              <w:sz w:val="24"/>
+              <w:szCs w:val="24"/>
               <w:lang w:val="de-DE"/>
             </w:rPr>
           </w:pPr>
-          <w:hyperlink w:anchor="_Toc496037143" w:history="1">
+          <w:hyperlink w:anchor="_Toc496078379" w:history="1">
             <w:r>
               <w:rPr>
                 <w:rStyle w:val="Link"/>
@@ -1916,6 +1923,8 @@
                 <w:bCs w:val="0"/>
                 <w:noProof/>
                 <w:color w:val="auto"/>
+                <w:sz w:val="24"/>
+                <w:szCs w:val="24"/>
                 <w:lang w:val="de-DE"/>
               </w:rPr>
               <w:tab/>
@@ -1946,7 +1955,7 @@
                 <w:noProof/>
                 <w:webHidden/>
               </w:rPr>
-              <w:instrText xml:space="preserve"> PAGEREF _Toc496037143 \h </w:instrText>
+              <w:instrText xml:space="preserve"> PAGEREF _Toc496078379 \h </w:instrText>
             </w:r>
             <w:r>
               <w:rPr>
@@ -1966,7 +1975,7 @@
                 <w:noProof/>
                 <w:webHidden/>
               </w:rPr>
-              <w:t>7</w:t>
+              <w:t>6</w:t>
             </w:r>
             <w:r>
               <w:rPr>
@@ -1986,8 +1995,8 @@
             </w:tabs>
             <w:rPr>
               <w:rFonts w:eastAsiaTheme="minorEastAsia" w:cstheme="minorBidi"/>
-              <w:b/>
-              <w:bCs/>
+              <w:i w:val="0"/>
+              <w:iCs w:val="0"/>
               <w:noProof/>
               <w:color w:val="auto"/>
               <w:sz w:val="24"/>
@@ -1995,7 +2004,7 @@
               <w:lang w:val="de-DE"/>
             </w:rPr>
           </w:pPr>
-          <w:hyperlink w:anchor="_Toc496037144" w:history="1">
+          <w:hyperlink w:anchor="_Toc496078380" w:history="1">
             <w:r>
               <w:rPr>
                 <w:rStyle w:val="Link"/>
@@ -2006,8 +2015,8 @@
             <w:r>
               <w:rPr>
                 <w:rFonts w:eastAsiaTheme="minorEastAsia" w:cstheme="minorBidi"/>
-                <w:b/>
-                <w:bCs/>
+                <w:i w:val="0"/>
+                <w:iCs w:val="0"/>
                 <w:noProof/>
                 <w:color w:val="auto"/>
                 <w:sz w:val="24"/>
@@ -2042,7 +2051,7 @@
                 <w:noProof/>
                 <w:webHidden/>
               </w:rPr>
-              <w:instrText xml:space="preserve"> PAGEREF _Toc496037144 \h </w:instrText>
+              <w:instrText xml:space="preserve"> PAGEREF _Toc496078380 \h </w:instrText>
             </w:r>
             <w:r>
               <w:rPr>
@@ -2062,7 +2071,7 @@
                 <w:noProof/>
                 <w:webHidden/>
               </w:rPr>
-              <w:t>7</w:t>
+              <w:t>6</w:t>
             </w:r>
             <w:r>
               <w:rPr>
@@ -2082,8 +2091,8 @@
             </w:tabs>
             <w:rPr>
               <w:rFonts w:eastAsiaTheme="minorEastAsia" w:cstheme="minorBidi"/>
-              <w:b/>
-              <w:bCs/>
+              <w:i w:val="0"/>
+              <w:iCs w:val="0"/>
               <w:noProof/>
               <w:color w:val="auto"/>
               <w:sz w:val="24"/>
@@ -2091,7 +2100,7 @@
               <w:lang w:val="de-DE"/>
             </w:rPr>
           </w:pPr>
-          <w:hyperlink w:anchor="_Toc496037145" w:history="1">
+          <w:hyperlink w:anchor="_Toc496078381" w:history="1">
             <w:r>
               <w:rPr>
                 <w:rStyle w:val="Link"/>
@@ -2102,8 +2111,8 @@
             <w:r>
               <w:rPr>
                 <w:rFonts w:eastAsiaTheme="minorEastAsia" w:cstheme="minorBidi"/>
-                <w:b/>
-                <w:bCs/>
+                <w:i w:val="0"/>
+                <w:iCs w:val="0"/>
                 <w:noProof/>
                 <w:color w:val="auto"/>
                 <w:sz w:val="24"/>
@@ -2138,7 +2147,7 @@
                 <w:noProof/>
                 <w:webHidden/>
               </w:rPr>
-              <w:instrText xml:space="preserve"> PAGEREF _Toc496037145 \h </w:instrText>
+              <w:instrText xml:space="preserve"> PAGEREF _Toc496078381 \h </w:instrText>
             </w:r>
             <w:r>
               <w:rPr>
@@ -2158,7 +2167,7 @@
                 <w:noProof/>
                 <w:webHidden/>
               </w:rPr>
-              <w:t>8</w:t>
+              <w:t>7</w:t>
             </w:r>
             <w:r>
               <w:rPr>
@@ -2182,10 +2191,12 @@
               <w:bCs w:val="0"/>
               <w:noProof/>
               <w:color w:val="auto"/>
+              <w:sz w:val="24"/>
+              <w:szCs w:val="24"/>
               <w:lang w:val="de-DE"/>
             </w:rPr>
           </w:pPr>
-          <w:hyperlink w:anchor="_Toc496037146" w:history="1">
+          <w:hyperlink w:anchor="_Toc496078382" w:history="1">
             <w:r>
               <w:rPr>
                 <w:rStyle w:val="Link"/>
@@ -2200,6 +2211,8 @@
                 <w:bCs w:val="0"/>
                 <w:noProof/>
                 <w:color w:val="auto"/>
+                <w:sz w:val="24"/>
+                <w:szCs w:val="24"/>
                 <w:lang w:val="de-DE"/>
               </w:rPr>
               <w:tab/>
@@ -2230,7 +2243,7 @@
                 <w:noProof/>
                 <w:webHidden/>
               </w:rPr>
-              <w:instrText xml:space="preserve"> PAGEREF _Toc496037146 \h </w:instrText>
+              <w:instrText xml:space="preserve"> PAGEREF _Toc496078382 \h </w:instrText>
             </w:r>
             <w:r>
               <w:rPr>
@@ -2250,7 +2263,7 @@
                 <w:noProof/>
                 <w:webHidden/>
               </w:rPr>
-              <w:t>8</w:t>
+              <w:t>7</w:t>
             </w:r>
             <w:r>
               <w:rPr>
@@ -2274,10 +2287,12 @@
               <w:bCs w:val="0"/>
               <w:noProof/>
               <w:color w:val="auto"/>
+              <w:sz w:val="24"/>
+              <w:szCs w:val="24"/>
               <w:lang w:val="de-DE"/>
             </w:rPr>
           </w:pPr>
-          <w:hyperlink w:anchor="_Toc496037147" w:history="1">
+          <w:hyperlink w:anchor="_Toc496078383" w:history="1">
             <w:r>
               <w:rPr>
                 <w:rStyle w:val="Link"/>
@@ -2292,6 +2307,8 @@
                 <w:bCs w:val="0"/>
                 <w:noProof/>
                 <w:color w:val="auto"/>
+                <w:sz w:val="24"/>
+                <w:szCs w:val="24"/>
                 <w:lang w:val="de-DE"/>
               </w:rPr>
               <w:tab/>
@@ -2322,7 +2339,7 @@
                 <w:noProof/>
                 <w:webHidden/>
               </w:rPr>
-              <w:instrText xml:space="preserve"> PAGEREF _Toc496037147 \h </w:instrText>
+              <w:instrText xml:space="preserve"> PAGEREF _Toc496078383 \h </w:instrText>
             </w:r>
             <w:r>
               <w:rPr>
@@ -2342,7 +2359,7 @@
                 <w:noProof/>
                 <w:webHidden/>
               </w:rPr>
-              <w:t>9</w:t>
+              <w:t>8</w:t>
             </w:r>
             <w:r>
               <w:rPr>
@@ -2366,10 +2383,12 @@
               <w:bCs w:val="0"/>
               <w:noProof/>
               <w:color w:val="auto"/>
+              <w:sz w:val="24"/>
+              <w:szCs w:val="24"/>
               <w:lang w:val="de-DE"/>
             </w:rPr>
           </w:pPr>
-          <w:hyperlink w:anchor="_Toc496037148" w:history="1">
+          <w:hyperlink w:anchor="_Toc496078384" w:history="1">
             <w:r>
               <w:rPr>
                 <w:rStyle w:val="Link"/>
@@ -2384,6 +2403,8 @@
                 <w:bCs w:val="0"/>
                 <w:noProof/>
                 <w:color w:val="auto"/>
+                <w:sz w:val="24"/>
+                <w:szCs w:val="24"/>
                 <w:lang w:val="de-DE"/>
               </w:rPr>
               <w:tab/>
@@ -2414,7 +2435,7 @@
                 <w:noProof/>
                 <w:webHidden/>
               </w:rPr>
-              <w:instrText xml:space="preserve"> PAGEREF _Toc496037148 \h </w:instrText>
+              <w:instrText xml:space="preserve"> PAGEREF _Toc496078384 \h </w:instrText>
             </w:r>
             <w:r>
               <w:rPr>
@@ -2434,7 +2455,7 @@
                 <w:noProof/>
                 <w:webHidden/>
               </w:rPr>
-              <w:t>11</w:t>
+              <w:t>10</w:t>
             </w:r>
             <w:r>
               <w:rPr>
@@ -2458,10 +2479,12 @@
               <w:bCs w:val="0"/>
               <w:noProof/>
               <w:color w:val="auto"/>
+              <w:sz w:val="24"/>
+              <w:szCs w:val="24"/>
               <w:lang w:val="de-DE"/>
             </w:rPr>
           </w:pPr>
-          <w:hyperlink w:anchor="_Toc496037149" w:history="1">
+          <w:hyperlink w:anchor="_Toc496078385" w:history="1">
             <w:r>
               <w:rPr>
                 <w:rStyle w:val="Link"/>
@@ -2476,6 +2499,8 @@
                 <w:bCs w:val="0"/>
                 <w:noProof/>
                 <w:color w:val="auto"/>
+                <w:sz w:val="24"/>
+                <w:szCs w:val="24"/>
                 <w:lang w:val="de-DE"/>
               </w:rPr>
               <w:tab/>
@@ -2506,7 +2531,7 @@
                 <w:noProof/>
                 <w:webHidden/>
               </w:rPr>
-              <w:instrText xml:space="preserve"> PAGEREF _Toc496037149 \h </w:instrText>
+              <w:instrText xml:space="preserve"> PAGEREF _Toc496078385 \h </w:instrText>
             </w:r>
             <w:r>
               <w:rPr>
@@ -2526,7 +2551,7 @@
                 <w:noProof/>
                 <w:webHidden/>
               </w:rPr>
-              <w:t>11</w:t>
+              <w:t>10</w:t>
             </w:r>
             <w:r>
               <w:rPr>
@@ -2550,10 +2575,12 @@
               <w:bCs w:val="0"/>
               <w:noProof/>
               <w:color w:val="auto"/>
+              <w:sz w:val="24"/>
+              <w:szCs w:val="24"/>
               <w:lang w:val="de-DE"/>
             </w:rPr>
           </w:pPr>
-          <w:hyperlink w:anchor="_Toc496037150" w:history="1">
+          <w:hyperlink w:anchor="_Toc496078386" w:history="1">
             <w:r>
               <w:rPr>
                 <w:rStyle w:val="Link"/>
@@ -2568,6 +2595,8 @@
                 <w:bCs w:val="0"/>
                 <w:noProof/>
                 <w:color w:val="auto"/>
+                <w:sz w:val="24"/>
+                <w:szCs w:val="24"/>
                 <w:lang w:val="de-DE"/>
               </w:rPr>
               <w:tab/>
@@ -2598,7 +2627,7 @@
                 <w:noProof/>
                 <w:webHidden/>
               </w:rPr>
-              <w:instrText xml:space="preserve"> PAGEREF _Toc496037150 \h </w:instrText>
+              <w:instrText xml:space="preserve"> PAGEREF _Toc496078386 \h </w:instrText>
             </w:r>
             <w:r>
               <w:rPr>
@@ -2618,7 +2647,7 @@
                 <w:noProof/>
                 <w:webHidden/>
               </w:rPr>
-              <w:t>12</w:t>
+              <w:t>11</w:t>
             </w:r>
             <w:r>
               <w:rPr>
@@ -2632,9 +2661,7 @@
         <w:p>
           <w:r>
             <w:rPr>
-              <w:b/>
-              <w:bCs/>
-              <w:noProof/>
+              <w:rFonts w:asciiTheme="minorHAnsi" w:hAnsiTheme="minorHAnsi"/>
             </w:rPr>
             <w:fldChar w:fldCharType="end"/>
           </w:r>
@@ -2653,12 +2680,10 @@
       <w:pPr>
         <w:pStyle w:val="berschrift1"/>
       </w:pPr>
-      <w:bookmarkStart w:id="9" w:name="_GoBack"/>
-      <w:bookmarkEnd w:id="9"/>
       <w:r>
         <w:br w:type="page"/>
       </w:r>
-      <w:bookmarkStart w:id="10" w:name="_Toc496037134"/>
+      <w:bookmarkStart w:id="10" w:name="_Toc496078370"/>
       <w:r>
         <w:lastRenderedPageBreak/>
         <w:t>Introduction</w:t>
@@ -2673,7 +2698,7 @@
           <w:lang w:val="en-GB"/>
         </w:rPr>
       </w:pPr>
-      <w:bookmarkStart w:id="11" w:name="_Toc496037135"/>
+      <w:bookmarkStart w:id="11" w:name="_Toc496078371"/>
       <w:r>
         <w:rPr>
           <w:lang w:val="en-GB"/>
@@ -2721,7 +2746,7 @@
         <w:pStyle w:val="berschrift2"/>
         <w:contextualSpacing w:val="0"/>
       </w:pPr>
-      <w:bookmarkStart w:id="12" w:name="_Toc496037136"/>
+      <w:bookmarkStart w:id="12" w:name="_Toc496078372"/>
       <w:r>
         <w:t>Scope of the Project</w:t>
       </w:r>
@@ -2806,7 +2831,7 @@
         <w:pStyle w:val="berschrift2"/>
         <w:contextualSpacing w:val="0"/>
       </w:pPr>
-      <w:bookmarkStart w:id="13" w:name="_Toc496037137"/>
+      <w:bookmarkStart w:id="13" w:name="_Toc496078373"/>
       <w:r>
         <w:t>Deliverables of the Project</w:t>
       </w:r>
@@ -2882,7 +2907,7 @@
         <w:pStyle w:val="berschrift1"/>
         <w:contextualSpacing w:val="0"/>
       </w:pPr>
-      <w:bookmarkStart w:id="14" w:name="_Toc496037138"/>
+      <w:bookmarkStart w:id="14" w:name="_Toc496078374"/>
       <w:r>
         <w:lastRenderedPageBreak/>
         <w:t>Item Definition</w:t>
@@ -2896,7 +2921,7 @@
           <w:lang w:val="en-GB"/>
         </w:rPr>
       </w:pPr>
-      <w:bookmarkStart w:id="15" w:name="_Toc496037139"/>
+      <w:bookmarkStart w:id="15" w:name="_Toc496078375"/>
       <w:r>
         <w:rPr>
           <w:lang w:val="en-GB"/>
@@ -3081,7 +3106,7 @@
           <w:lang w:val="en-GB"/>
         </w:rPr>
       </w:pPr>
-      <w:bookmarkStart w:id="16" w:name="_Toc496037140"/>
+      <w:bookmarkStart w:id="16" w:name="_Toc496078376"/>
       <w:r>
         <w:rPr>
           <w:lang w:val="en-GB"/>
@@ -3552,7 +3577,7 @@
           <w:lang w:val="en-GB"/>
         </w:rPr>
       </w:pPr>
-      <w:bookmarkStart w:id="17" w:name="_Toc496037141"/>
+      <w:bookmarkStart w:id="17" w:name="_Toc496078377"/>
       <w:r>
         <w:rPr>
           <w:lang w:val="en-GB"/>
@@ -3938,7 +3963,7 @@
           <w:color w:val="FF0000"/>
         </w:rPr>
       </w:pPr>
-      <w:bookmarkStart w:id="18" w:name="_Toc496037142"/>
+      <w:bookmarkStart w:id="18" w:name="_Toc496078378"/>
       <w:r>
         <w:rPr>
           <w:color w:val="FF0000"/>
@@ -3970,7 +3995,7 @@
         <w:pStyle w:val="berschrift1"/>
         <w:contextualSpacing w:val="0"/>
       </w:pPr>
-      <w:bookmarkStart w:id="19" w:name="_Toc496037143"/>
+      <w:bookmarkStart w:id="19" w:name="_Toc496078379"/>
       <w:r>
         <w:t>Goals and Measures</w:t>
       </w:r>
@@ -3980,7 +4005,7 @@
       <w:pPr>
         <w:pStyle w:val="berschrift2"/>
       </w:pPr>
-      <w:bookmarkStart w:id="20" w:name="_Toc496037144"/>
+      <w:bookmarkStart w:id="20" w:name="_Toc496078380"/>
       <w:r>
         <w:t>Goals</w:t>
       </w:r>
@@ -4099,7 +4124,7 @@
         <w:pStyle w:val="berschrift2"/>
         <w:contextualSpacing w:val="0"/>
       </w:pPr>
-      <w:bookmarkStart w:id="21" w:name="_Toc496037145"/>
+      <w:bookmarkStart w:id="21" w:name="_Toc496078381"/>
       <w:r>
         <w:lastRenderedPageBreak/>
         <w:t>Measures</w:t>
@@ -4783,7 +4808,7 @@
         <w:pStyle w:val="berschrift1"/>
         <w:contextualSpacing w:val="0"/>
       </w:pPr>
-      <w:bookmarkStart w:id="22" w:name="_Toc496037146"/>
+      <w:bookmarkStart w:id="22" w:name="_Toc496078382"/>
       <w:r>
         <w:t>Safety Culture</w:t>
       </w:r>
@@ -5064,7 +5089,7 @@
         <w:pStyle w:val="berschrift1"/>
         <w:contextualSpacing w:val="0"/>
       </w:pPr>
-      <w:bookmarkStart w:id="23" w:name="_Toc496037147"/>
+      <w:bookmarkStart w:id="23" w:name="_Toc496078383"/>
       <w:r>
         <w:t>Safety Lifecycle Tailoring</w:t>
       </w:r>
@@ -5247,7 +5272,7 @@
         <w:pStyle w:val="berschrift1"/>
         <w:contextualSpacing w:val="0"/>
       </w:pPr>
-      <w:bookmarkStart w:id="24" w:name="_Toc496037148"/>
+      <w:bookmarkStart w:id="24" w:name="_Toc496078384"/>
       <w:r>
         <w:t>Roles</w:t>
       </w:r>
@@ -5551,7 +5576,7 @@
         <w:pStyle w:val="berschrift1"/>
         <w:contextualSpacing w:val="0"/>
       </w:pPr>
-      <w:bookmarkStart w:id="25" w:name="_Toc496037149"/>
+      <w:bookmarkStart w:id="25" w:name="_Toc496078385"/>
       <w:r>
         <w:t>Development Interface Agreement</w:t>
       </w:r>
@@ -5743,7 +5768,7 @@
       <w:pPr>
         <w:pStyle w:val="berschrift1"/>
       </w:pPr>
-      <w:bookmarkStart w:id="26" w:name="_Toc496037150"/>
+      <w:bookmarkStart w:id="26" w:name="_Toc496078386"/>
       <w:r>
         <w:lastRenderedPageBreak/>
         <w:t>Confirmation Measures</w:t>
@@ -5969,39 +5994,82 @@
   <w:p>
     <w:pPr>
       <w:pStyle w:val="Fuzeile"/>
-      <w:framePr w:wrap="none" w:vAnchor="text" w:hAnchor="margin" w:xAlign="center" w:y="1"/>
-      <w:rPr>
-        <w:rStyle w:val="Seitenzahl"/>
+      <w:jc w:val="center"/>
+      <w:rPr>
+        <w:color w:val="767171" w:themeColor="background2" w:themeShade="80"/>
       </w:rPr>
     </w:pPr>
     <w:r>
       <w:rPr>
-        <w:rStyle w:val="Seitenzahl"/>
+        <w:color w:val="767171" w:themeColor="background2" w:themeShade="80"/>
       </w:rPr>
       <w:fldChar w:fldCharType="begin"/>
     </w:r>
     <w:r>
       <w:rPr>
-        <w:rStyle w:val="Seitenzahl"/>
-      </w:rPr>
-      <w:instrText xml:space="preserve">PAGE  </w:instrText>
+        <w:color w:val="767171" w:themeColor="background2" w:themeShade="80"/>
+      </w:rPr>
+      <w:instrText>PAGE  \* Arabic  \* MERGEFORMAT</w:instrText>
     </w:r>
     <w:r>
       <w:rPr>
-        <w:rStyle w:val="Seitenzahl"/>
+        <w:color w:val="767171" w:themeColor="background2" w:themeShade="80"/>
       </w:rPr>
       <w:fldChar w:fldCharType="separate"/>
     </w:r>
     <w:r>
       <w:rPr>
-        <w:rStyle w:val="Seitenzahl"/>
         <w:noProof/>
+        <w:color w:val="767171" w:themeColor="background2" w:themeShade="80"/>
       </w:rPr>
       <w:t>2</w:t>
     </w:r>
     <w:r>
       <w:rPr>
-        <w:rStyle w:val="Seitenzahl"/>
+        <w:color w:val="767171" w:themeColor="background2" w:themeShade="80"/>
+      </w:rPr>
+      <w:fldChar w:fldCharType="end"/>
+    </w:r>
+    <w:r>
+      <w:rPr>
+        <w:color w:val="767171" w:themeColor="background2" w:themeShade="80"/>
+      </w:rPr>
+      <w:t xml:space="preserve"> / </w:t>
+    </w:r>
+    <w:r>
+      <w:rPr>
+        <w:color w:val="767171" w:themeColor="background2" w:themeShade="80"/>
+      </w:rPr>
+      <w:fldChar w:fldCharType="begin"/>
+    </w:r>
+    <w:r>
+      <w:rPr>
+        <w:color w:val="767171" w:themeColor="background2" w:themeShade="80"/>
+      </w:rPr>
+      <w:instrText>NUMPAGES</w:instrText>
+    </w:r>
+    <w:r>
+      <w:rPr>
+        <w:color w:val="767171" w:themeColor="background2" w:themeShade="80"/>
+      </w:rPr>
+      <w:instrText xml:space="preserve"> </w:instrText>
+    </w:r>
+    <w:r>
+      <w:rPr>
+        <w:color w:val="767171" w:themeColor="background2" w:themeShade="80"/>
+      </w:rPr>
+      <w:fldChar w:fldCharType="separate"/>
+    </w:r>
+    <w:r>
+      <w:rPr>
+        <w:noProof/>
+        <w:color w:val="767171" w:themeColor="background2" w:themeShade="80"/>
+      </w:rPr>
+      <w:t>11</w:t>
+    </w:r>
+    <w:r>
+      <w:rPr>
+        <w:color w:val="767171" w:themeColor="background2" w:themeShade="80"/>
       </w:rPr>
       <w:fldChar w:fldCharType="end"/>
     </w:r>
@@ -6010,24 +6078,6 @@
     <w:pPr>
       <w:pStyle w:val="Fuzeile"/>
     </w:pPr>
-    <w:r>
-      <w:ptab w:relativeTo="margin" w:alignment="center" w:leader="none"/>
-    </w:r>
-    <w:r>
-      <w:t xml:space="preserve">    </w:t>
-    </w:r>
-    <w:r>
-      <w:t xml:space="preserve">      </w:t>
-    </w:r>
-    <w:r>
-      <w:t>/</w:t>
-    </w:r>
-    <w:r>
-      <w:t xml:space="preserve"> 12</w:t>
-    </w:r>
-    <w:r>
-      <w:ptab w:relativeTo="margin" w:alignment="right" w:leader="none"/>
-    </w:r>
   </w:p>
 </w:ftr>
 </file>
@@ -9630,7 +9680,6 @@
       <w:rFonts w:asciiTheme="minorHAnsi" w:hAnsiTheme="minorHAnsi"/>
       <w:b/>
       <w:bCs/>
-      <w:caps/>
     </w:rPr>
   </w:style>
   <w:style w:type="paragraph" w:styleId="Verzeichnis2">
@@ -9646,7 +9695,8 @@
     </w:pPr>
     <w:rPr>
       <w:rFonts w:asciiTheme="minorHAnsi" w:hAnsiTheme="minorHAnsi"/>
-      <w:smallCaps/>
+      <w:i/>
+      <w:iCs/>
     </w:rPr>
   </w:style>
   <w:style w:type="character" w:styleId="Link">
@@ -9709,7 +9759,6 @@
     <w:next w:val="Standard"/>
     <w:autoRedefine/>
     <w:uiPriority w:val="39"/>
-    <w:semiHidden/>
     <w:unhideWhenUsed/>
     <w:rsid w:val="007F1B30"/>
     <w:pPr>
@@ -9717,8 +9766,6 @@
     </w:pPr>
     <w:rPr>
       <w:rFonts w:asciiTheme="minorHAnsi" w:hAnsiTheme="minorHAnsi"/>
-      <w:i/>
-      <w:iCs/>
     </w:rPr>
   </w:style>
   <w:style w:type="numbering" w:styleId="111111">
@@ -9740,7 +9787,6 @@
     <w:next w:val="Standard"/>
     <w:autoRedefine/>
     <w:uiPriority w:val="39"/>
-    <w:semiHidden/>
     <w:unhideWhenUsed/>
     <w:rsid w:val="007F1B30"/>
     <w:pPr>
@@ -9748,8 +9794,8 @@
     </w:pPr>
     <w:rPr>
       <w:rFonts w:asciiTheme="minorHAnsi" w:hAnsiTheme="minorHAnsi"/>
-      <w:sz w:val="18"/>
-      <w:szCs w:val="18"/>
+      <w:sz w:val="20"/>
+      <w:szCs w:val="20"/>
     </w:rPr>
   </w:style>
   <w:style w:type="paragraph" w:styleId="Verzeichnis5">
@@ -9758,7 +9804,6 @@
     <w:next w:val="Standard"/>
     <w:autoRedefine/>
     <w:uiPriority w:val="39"/>
-    <w:semiHidden/>
     <w:unhideWhenUsed/>
     <w:rsid w:val="007F1B30"/>
     <w:pPr>
@@ -9766,8 +9811,8 @@
     </w:pPr>
     <w:rPr>
       <w:rFonts w:asciiTheme="minorHAnsi" w:hAnsiTheme="minorHAnsi"/>
-      <w:sz w:val="18"/>
-      <w:szCs w:val="18"/>
+      <w:sz w:val="20"/>
+      <w:szCs w:val="20"/>
     </w:rPr>
   </w:style>
   <w:style w:type="paragraph" w:styleId="Verzeichnis6">
@@ -9776,7 +9821,6 @@
     <w:next w:val="Standard"/>
     <w:autoRedefine/>
     <w:uiPriority w:val="39"/>
-    <w:semiHidden/>
     <w:unhideWhenUsed/>
     <w:rsid w:val="007F1B30"/>
     <w:pPr>
@@ -9784,8 +9828,8 @@
     </w:pPr>
     <w:rPr>
       <w:rFonts w:asciiTheme="minorHAnsi" w:hAnsiTheme="minorHAnsi"/>
-      <w:sz w:val="18"/>
-      <w:szCs w:val="18"/>
+      <w:sz w:val="20"/>
+      <w:szCs w:val="20"/>
     </w:rPr>
   </w:style>
   <w:style w:type="paragraph" w:styleId="Verzeichnis7">
@@ -9794,7 +9838,6 @@
     <w:next w:val="Standard"/>
     <w:autoRedefine/>
     <w:uiPriority w:val="39"/>
-    <w:semiHidden/>
     <w:unhideWhenUsed/>
     <w:rsid w:val="007F1B30"/>
     <w:pPr>
@@ -9802,8 +9845,8 @@
     </w:pPr>
     <w:rPr>
       <w:rFonts w:asciiTheme="minorHAnsi" w:hAnsiTheme="minorHAnsi"/>
-      <w:sz w:val="18"/>
-      <w:szCs w:val="18"/>
+      <w:sz w:val="20"/>
+      <w:szCs w:val="20"/>
     </w:rPr>
   </w:style>
   <w:style w:type="paragraph" w:styleId="Verzeichnis8">
@@ -9812,7 +9855,6 @@
     <w:next w:val="Standard"/>
     <w:autoRedefine/>
     <w:uiPriority w:val="39"/>
-    <w:semiHidden/>
     <w:unhideWhenUsed/>
     <w:rsid w:val="007F1B30"/>
     <w:pPr>
@@ -9820,8 +9862,8 @@
     </w:pPr>
     <w:rPr>
       <w:rFonts w:asciiTheme="minorHAnsi" w:hAnsiTheme="minorHAnsi"/>
-      <w:sz w:val="18"/>
-      <w:szCs w:val="18"/>
+      <w:sz w:val="20"/>
+      <w:szCs w:val="20"/>
     </w:rPr>
   </w:style>
   <w:style w:type="paragraph" w:styleId="Verzeichnis9">
@@ -9830,7 +9872,6 @@
     <w:next w:val="Standard"/>
     <w:autoRedefine/>
     <w:uiPriority w:val="39"/>
-    <w:semiHidden/>
     <w:unhideWhenUsed/>
     <w:rsid w:val="007F1B30"/>
     <w:pPr>
@@ -9838,8 +9879,8 @@
     </w:pPr>
     <w:rPr>
       <w:rFonts w:asciiTheme="minorHAnsi" w:hAnsiTheme="minorHAnsi"/>
-      <w:sz w:val="18"/>
-      <w:szCs w:val="18"/>
+      <w:sz w:val="20"/>
+      <w:szCs w:val="20"/>
     </w:rPr>
   </w:style>
   <w:style w:type="paragraph" w:styleId="Kopfzeile">
@@ -9894,568 +9935,37 @@
     <w:unhideWhenUsed/>
     <w:rsid w:val="004B30C4"/>
   </w:style>
-</w:styles>
-</file>
-
-<file path=word/glossary/document.xml><?xml version="1.0" encoding="utf-8"?>
-<w:glossaryDocument xmlns:wpc="http://schemas.microsoft.com/office/word/2010/wordprocessingCanvas" xmlns:mo="http://schemas.microsoft.com/office/mac/office/2008/main" xmlns:mc="http://schemas.openxmlformats.org/markup-compatibility/2006" xmlns:mv="urn:schemas-microsoft-com:mac:vml" xmlns:o="urn:schemas-microsoft-com:office:office" xmlns:r="http://schemas.openxmlformats.org/officeDocument/2006/relationships" xmlns:m="http://schemas.openxmlformats.org/officeDocument/2006/math" xmlns:v="urn:schemas-microsoft-com:vml" xmlns:wp14="http://schemas.microsoft.com/office/word/2010/wordprocessingDrawing" xmlns:wp="http://schemas.openxmlformats.org/drawingml/2006/wordprocessingDrawing" xmlns:w10="urn:schemas-microsoft-com:office:word" xmlns:w="http://schemas.openxmlformats.org/wordprocessingml/2006/main" xmlns:w14="http://schemas.microsoft.com/office/word/2010/wordml" xmlns:w15="http://schemas.microsoft.com/office/word/2012/wordml" xmlns:wpg="http://schemas.microsoft.com/office/word/2010/wordprocessingGroup" xmlns:wpi="http://schemas.microsoft.com/office/word/2010/wordprocessingInk" xmlns:wne="http://schemas.microsoft.com/office/word/2006/wordml" xmlns:wps="http://schemas.microsoft.com/office/word/2010/wordprocessingShape" mc:Ignorable="w14 w15 wp14"/>
-</file>
-
-<file path=word/glossary/fontTable.xml><?xml version="1.0" encoding="utf-8"?>
-<w:fonts xmlns:mc="http://schemas.openxmlformats.org/markup-compatibility/2006" xmlns:r="http://schemas.openxmlformats.org/officeDocument/2006/relationships" xmlns:w="http://schemas.openxmlformats.org/wordprocessingml/2006/main" xmlns:w14="http://schemas.microsoft.com/office/word/2010/wordml" xmlns:w15="http://schemas.microsoft.com/office/word/2012/wordml" mc:Ignorable="w14 w15">
-  <w:font w:name="Times New Roman">
-    <w:panose1 w:val="02020603050405020304"/>
-    <w:charset w:val="00"/>
-    <w:family w:val="roman"/>
-    <w:pitch w:val="variable"/>
-    <w:sig w:usb0="E0002AEF" w:usb1="C0007841" w:usb2="00000009" w:usb3="00000000" w:csb0="000001FF" w:csb1="00000000"/>
-  </w:font>
-  <w:font w:name="Symbol">
-    <w:panose1 w:val="05050102010706020507"/>
-    <w:charset w:val="02"/>
-    <w:family w:val="auto"/>
-    <w:pitch w:val="variable"/>
-    <w:sig w:usb0="00000000" w:usb1="10000000" w:usb2="00000000" w:usb3="00000000" w:csb0="80000000" w:csb1="00000000"/>
-  </w:font>
-  <w:font w:name="Courier New">
-    <w:panose1 w:val="02070309020205020404"/>
-    <w:charset w:val="00"/>
-    <w:family w:val="roman"/>
-    <w:pitch w:val="fixed"/>
-    <w:sig w:usb0="E0002AFF" w:usb1="C0007843" w:usb2="00000009" w:usb3="00000000" w:csb0="000001FF" w:csb1="00000000"/>
-  </w:font>
-  <w:font w:name="Wingdings">
-    <w:panose1 w:val="05000000000000000000"/>
-    <w:charset w:val="02"/>
-    <w:family w:val="auto"/>
-    <w:pitch w:val="variable"/>
-    <w:sig w:usb0="00000000" w:usb1="10000000" w:usb2="00000000" w:usb3="00000000" w:csb0="80000000" w:csb1="00000000"/>
-  </w:font>
-  <w:font w:name="Arial">
-    <w:panose1 w:val="020B0604020202020204"/>
-    <w:charset w:val="00"/>
-    <w:family w:val="swiss"/>
-    <w:pitch w:val="variable"/>
-    <w:sig w:usb0="E0002AFF" w:usb1="C0007843" w:usb2="00000009" w:usb3="00000000" w:csb0="000001FF" w:csb1="00000000"/>
-  </w:font>
-  <w:font w:name="Helvetica">
-    <w:panose1 w:val="00000000000000000000"/>
-    <w:charset w:val="00"/>
-    <w:family w:val="swiss"/>
-    <w:pitch w:val="variable"/>
-    <w:sig w:usb0="E00002FF" w:usb1="5000785B" w:usb2="00000000" w:usb3="00000000" w:csb0="0000019F" w:csb1="00000000"/>
-  </w:font>
-  <w:font w:name="Calibri">
-    <w:panose1 w:val="020F0502020204030204"/>
-    <w:charset w:val="00"/>
-    <w:family w:val="swiss"/>
-    <w:pitch w:val="variable"/>
-    <w:sig w:usb0="E00002FF" w:usb1="4000ACFF" w:usb2="00000001" w:usb3="00000000" w:csb0="0000019F" w:csb1="00000000"/>
-  </w:font>
-  <w:font w:name="Calibri Light">
-    <w:panose1 w:val="020F0302020204030204"/>
-    <w:charset w:val="00"/>
-    <w:family w:val="swiss"/>
-    <w:pitch w:val="variable"/>
-    <w:sig w:usb0="A00002EF" w:usb1="4000207B" w:usb2="00000000" w:usb3="00000000" w:csb0="0000019F" w:csb1="00000000"/>
-  </w:font>
-</w:fonts>
-</file>
-
-<file path=word/glossary/settings.xml><?xml version="1.0" encoding="utf-8"?>
-<w:settings xmlns:mc="http://schemas.openxmlformats.org/markup-compatibility/2006" xmlns:o="urn:schemas-microsoft-com:office:office" xmlns:r="http://schemas.openxmlformats.org/officeDocument/2006/relationships" xmlns:m="http://schemas.openxmlformats.org/officeDocument/2006/math" xmlns:v="urn:schemas-microsoft-com:vml" xmlns:w10="urn:schemas-microsoft-com:office:word" xmlns:w="http://schemas.openxmlformats.org/wordprocessingml/2006/main" xmlns:w14="http://schemas.microsoft.com/office/word/2010/wordml" xmlns:w15="http://schemas.microsoft.com/office/word/2012/wordml" xmlns:sl="http://schemas.openxmlformats.org/schemaLibrary/2006/main" mc:Ignorable="w14 w15">
-  <w:view w:val="normal"/>
-  <w:defaultTabStop w:val="708"/>
-  <w:hyphenationZone w:val="425"/>
-  <w:characterSpacingControl w:val="doNotCompress"/>
-  <w:compat>
-    <w:useFELayout/>
-    <w:compatSetting w:name="compatibilityMode" w:uri="http://schemas.microsoft.com/office/word" w:val="15"/>
-    <w:compatSetting w:name="overrideTableStyleFontSizeAndJustification" w:uri="http://schemas.microsoft.com/office/word" w:val="1"/>
-    <w:compatSetting w:name="enableOpenTypeFeatures" w:uri="http://schemas.microsoft.com/office/word" w:val="1"/>
-    <w:compatSetting w:name="doNotFlipMirrorIndents" w:uri="http://schemas.microsoft.com/office/word" w:val="1"/>
-    <w:compatSetting w:name="differentiateMultirowTableHeaders" w:uri="http://schemas.microsoft.com/office/word" w:val="1"/>
-  </w:compat>
-  <w:rsids>
-    <w:rsidRoot w:val="006B19BE"/>
-    <w:rsid w:val="00481FC5"/>
-    <w:rsid w:val="006B19BE"/>
-  </w:rsids>
-  <m:mathPr>
-    <m:mathFont m:val="Cambria Math"/>
-    <m:brkBin m:val="before"/>
-    <m:brkBinSub m:val="--"/>
-    <m:smallFrac m:val="0"/>
-    <m:dispDef/>
-    <m:lMargin m:val="0"/>
-    <m:rMargin m:val="0"/>
-    <m:defJc m:val="centerGroup"/>
-    <m:wrapIndent m:val="1440"/>
-    <m:intLim m:val="subSup"/>
-    <m:naryLim m:val="undOvr"/>
-  </m:mathPr>
-  <w:themeFontLang w:val="de-DE"/>
-  <w:clrSchemeMapping w:bg1="light1" w:t1="dark1" w:bg2="light2" w:t2="dark2" w:accent1="accent1" w:accent2="accent2" w:accent3="accent3" w:accent4="accent4" w:accent5="accent5" w:accent6="accent6" w:hyperlink="hyperlink" w:followedHyperlink="followedHyperlink"/>
-  <w:decimalSymbol w:val=","/>
-  <w:listSeparator w:val=";"/>
-  <w14:defaultImageDpi w14:val="32767"/>
-  <w15:chartTrackingRefBased/>
-</w:settings>
-</file>
-
-<file path=word/glossary/styles.xml><?xml version="1.0" encoding="utf-8"?>
-<w:styles xmlns:mc="http://schemas.openxmlformats.org/markup-compatibility/2006" xmlns:r="http://schemas.openxmlformats.org/officeDocument/2006/relationships" xmlns:w="http://schemas.openxmlformats.org/wordprocessingml/2006/main" xmlns:w14="http://schemas.microsoft.com/office/word/2010/wordml" xmlns:w15="http://schemas.microsoft.com/office/word/2012/wordml" mc:Ignorable="w14 w15">
-  <w:docDefaults>
-    <w:rPrDefault>
-      <w:rPr>
-        <w:rFonts w:asciiTheme="minorHAnsi" w:eastAsiaTheme="minorEastAsia" w:hAnsiTheme="minorHAnsi" w:cstheme="minorBidi"/>
-        <w:sz w:val="24"/>
-        <w:szCs w:val="24"/>
-        <w:lang w:val="de-DE" w:eastAsia="de-DE" w:bidi="ar-SA"/>
-      </w:rPr>
-    </w:rPrDefault>
-    <w:pPrDefault/>
-  </w:docDefaults>
-  <w:latentStyles w:defLockedState="0" w:defUIPriority="99" w:defSemiHidden="0" w:defUnhideWhenUsed="0" w:defQFormat="0" w:count="382">
-    <w:lsdException w:name="Normal" w:uiPriority="0" w:qFormat="1"/>
-    <w:lsdException w:name="heading 1" w:uiPriority="9" w:qFormat="1"/>
-    <w:lsdException w:name="heading 2" w:semiHidden="1" w:uiPriority="9" w:unhideWhenUsed="1" w:qFormat="1"/>
-    <w:lsdException w:name="heading 3" w:semiHidden="1" w:uiPriority="9" w:unhideWhenUsed="1" w:qFormat="1"/>
-    <w:lsdException w:name="heading 4" w:semiHidden="1" w:uiPriority="9" w:unhideWhenUsed="1" w:qFormat="1"/>
-    <w:lsdException w:name="heading 5" w:semiHidden="1" w:uiPriority="9" w:unhideWhenUsed="1" w:qFormat="1"/>
-    <w:lsdException w:name="heading 6" w:semiHidden="1" w:uiPriority="9" w:unhideWhenUsed="1" w:qFormat="1"/>
-    <w:lsdException w:name="heading 7" w:semiHidden="1" w:uiPriority="9" w:unhideWhenUsed="1" w:qFormat="1"/>
-    <w:lsdException w:name="heading 8" w:semiHidden="1" w:uiPriority="9" w:unhideWhenUsed="1" w:qFormat="1"/>
-    <w:lsdException w:name="heading 9" w:semiHidden="1" w:uiPriority="9" w:unhideWhenUsed="1" w:qFormat="1"/>
-    <w:lsdException w:name="index 1" w:semiHidden="1" w:unhideWhenUsed="1"/>
-    <w:lsdException w:name="index 2" w:semiHidden="1" w:unhideWhenUsed="1"/>
-    <w:lsdException w:name="index 3" w:semiHidden="1" w:unhideWhenUsed="1"/>
-    <w:lsdException w:name="index 4" w:semiHidden="1" w:unhideWhenUsed="1"/>
-    <w:lsdException w:name="index 5" w:semiHidden="1" w:unhideWhenUsed="1"/>
-    <w:lsdException w:name="index 6" w:semiHidden="1" w:unhideWhenUsed="1"/>
-    <w:lsdException w:name="index 7" w:semiHidden="1" w:unhideWhenUsed="1"/>
-    <w:lsdException w:name="index 8" w:semiHidden="1" w:unhideWhenUsed="1"/>
-    <w:lsdException w:name="index 9" w:semiHidden="1" w:unhideWhenUsed="1"/>
-    <w:lsdException w:name="toc 1" w:semiHidden="1" w:uiPriority="39" w:unhideWhenUsed="1"/>
-    <w:lsdException w:name="toc 2" w:semiHidden="1" w:uiPriority="39" w:unhideWhenUsed="1"/>
-    <w:lsdException w:name="toc 3" w:semiHidden="1" w:uiPriority="39" w:unhideWhenUsed="1"/>
-    <w:lsdException w:name="toc 4" w:semiHidden="1" w:uiPriority="39" w:unhideWhenUsed="1"/>
-    <w:lsdException w:name="toc 5" w:semiHidden="1" w:uiPriority="39" w:unhideWhenUsed="1"/>
-    <w:lsdException w:name="toc 6" w:semiHidden="1" w:uiPriority="39" w:unhideWhenUsed="1"/>
-    <w:lsdException w:name="toc 7" w:semiHidden="1" w:uiPriority="39" w:unhideWhenUsed="1"/>
-    <w:lsdException w:name="toc 8" w:semiHidden="1" w:uiPriority="39" w:unhideWhenUsed="1"/>
-    <w:lsdException w:name="toc 9" w:semiHidden="1" w:uiPriority="39" w:unhideWhenUsed="1"/>
-    <w:lsdException w:name="Normal Indent" w:semiHidden="1" w:unhideWhenUsed="1"/>
-    <w:lsdException w:name="footnote text" w:semiHidden="1" w:unhideWhenUsed="1"/>
-    <w:lsdException w:name="annotation text" w:semiHidden="1" w:unhideWhenUsed="1"/>
-    <w:lsdException w:name="header" w:semiHidden="1" w:unhideWhenUsed="1"/>
-    <w:lsdException w:name="footer" w:semiHidden="1" w:unhideWhenUsed="1"/>
-    <w:lsdException w:name="index heading" w:semiHidden="1" w:unhideWhenUsed="1"/>
-    <w:lsdException w:name="caption" w:semiHidden="1" w:uiPriority="35" w:unhideWhenUsed="1" w:qFormat="1"/>
-    <w:lsdException w:name="table of figures" w:semiHidden="1" w:unhideWhenUsed="1"/>
-    <w:lsdException w:name="envelope address" w:semiHidden="1" w:unhideWhenUsed="1"/>
-    <w:lsdException w:name="envelope return" w:semiHidden="1" w:unhideWhenUsed="1"/>
-    <w:lsdException w:name="footnote reference" w:semiHidden="1" w:unhideWhenUsed="1"/>
-    <w:lsdException w:name="annotation reference" w:semiHidden="1" w:unhideWhenUsed="1"/>
-    <w:lsdException w:name="line number" w:semiHidden="1" w:unhideWhenUsed="1"/>
-    <w:lsdException w:name="page number" w:semiHidden="1" w:unhideWhenUsed="1"/>
-    <w:lsdException w:name="endnote reference" w:semiHidden="1" w:unhideWhenUsed="1"/>
-    <w:lsdException w:name="endnote text" w:semiHidden="1" w:unhideWhenUsed="1"/>
-    <w:lsdException w:name="table of authorities" w:semiHidden="1" w:unhideWhenUsed="1"/>
-    <w:lsdException w:name="macro" w:semiHidden="1" w:unhideWhenUsed="1"/>
-    <w:lsdException w:name="toa heading" w:semiHidden="1" w:unhideWhenUsed="1"/>
-    <w:lsdException w:name="List" w:semiHidden="1" w:unhideWhenUsed="1"/>
-    <w:lsdException w:name="List Bullet" w:semiHidden="1" w:unhideWhenUsed="1"/>
-    <w:lsdException w:name="List Number" w:semiHidden="1" w:unhideWhenUsed="1"/>
-    <w:lsdException w:name="List 2" w:semiHidden="1" w:unhideWhenUsed="1"/>
-    <w:lsdException w:name="List 3" w:semiHidden="1" w:unhideWhenUsed="1"/>
-    <w:lsdException w:name="List 4" w:semiHidden="1" w:unhideWhenUsed="1"/>
-    <w:lsdException w:name="List 5" w:semiHidden="1" w:unhideWhenUsed="1"/>
-    <w:lsdException w:name="List Bullet 2" w:semiHidden="1" w:unhideWhenUsed="1"/>
-    <w:lsdException w:name="List Bullet 3" w:semiHidden="1" w:unhideWhenUsed="1"/>
-    <w:lsdException w:name="List Bullet 4" w:semiHidden="1" w:unhideWhenUsed="1"/>
-    <w:lsdException w:name="List Bullet 5" w:semiHidden="1" w:unhideWhenUsed="1"/>
-    <w:lsdException w:name="List Number 2" w:semiHidden="1" w:unhideWhenUsed="1"/>
-    <w:lsdException w:name="List Number 3" w:semiHidden="1" w:unhideWhenUsed="1"/>
-    <w:lsdException w:name="List Number 4" w:semiHidden="1" w:unhideWhenUsed="1"/>
-    <w:lsdException w:name="List Number 5" w:semiHidden="1" w:unhideWhenUsed="1"/>
-    <w:lsdException w:name="Title" w:uiPriority="10" w:qFormat="1"/>
-    <w:lsdException w:name="Closing" w:semiHidden="1" w:unhideWhenUsed="1"/>
-    <w:lsdException w:name="Signature" w:semiHidden="1" w:unhideWhenUsed="1"/>
-    <w:lsdException w:name="Default Paragraph Font" w:semiHidden="1" w:uiPriority="1" w:unhideWhenUsed="1"/>
-    <w:lsdException w:name="Body Text" w:semiHidden="1" w:unhideWhenUsed="1"/>
-    <w:lsdException w:name="Body Text Indent" w:semiHidden="1" w:unhideWhenUsed="1"/>
-    <w:lsdException w:name="List Continue" w:semiHidden="1" w:unhideWhenUsed="1"/>
-    <w:lsdException w:name="List Continue 2" w:semiHidden="1" w:unhideWhenUsed="1"/>
-    <w:lsdException w:name="List Continue 3" w:semiHidden="1" w:unhideWhenUsed="1"/>
-    <w:lsdException w:name="List Continue 4" w:semiHidden="1" w:unhideWhenUsed="1"/>
-    <w:lsdException w:name="List Continue 5" w:semiHidden="1" w:unhideWhenUsed="1"/>
-    <w:lsdException w:name="Message Header" w:semiHidden="1" w:unhideWhenUsed="1"/>
-    <w:lsdException w:name="Subtitle" w:uiPriority="11" w:qFormat="1"/>
-    <w:lsdException w:name="Salutation" w:semiHidden="1" w:unhideWhenUsed="1"/>
-    <w:lsdException w:name="Date" w:semiHidden="1" w:unhideWhenUsed="1"/>
-    <w:lsdException w:name="Body Text First Indent" w:semiHidden="1" w:unhideWhenUsed="1"/>
-    <w:lsdException w:name="Body Text First Indent 2" w:semiHidden="1" w:unhideWhenUsed="1"/>
-    <w:lsdException w:name="Note Heading" w:semiHidden="1" w:unhideWhenUsed="1"/>
-    <w:lsdException w:name="Body Text 2" w:semiHidden="1" w:unhideWhenUsed="1"/>
-    <w:lsdException w:name="Body Text 3" w:semiHidden="1" w:unhideWhenUsed="1"/>
-    <w:lsdException w:name="Body Text Indent 2" w:semiHidden="1" w:unhideWhenUsed="1"/>
-    <w:lsdException w:name="Body Text Indent 3" w:semiHidden="1" w:unhideWhenUsed="1"/>
-    <w:lsdException w:name="Block Text" w:semiHidden="1" w:unhideWhenUsed="1"/>
-    <w:lsdException w:name="Hyperlink" w:semiHidden="1" w:unhideWhenUsed="1"/>
-    <w:lsdException w:name="FollowedHyperlink" w:semiHidden="1" w:unhideWhenUsed="1"/>
-    <w:lsdException w:name="Strong" w:uiPriority="22" w:qFormat="1"/>
-    <w:lsdException w:name="Emphasis" w:uiPriority="20" w:qFormat="1"/>
-    <w:lsdException w:name="Document Map" w:semiHidden="1" w:unhideWhenUsed="1"/>
-    <w:lsdException w:name="Plain Text" w:semiHidden="1" w:unhideWhenUsed="1"/>
-    <w:lsdException w:name="E-mail Signature" w:semiHidden="1" w:unhideWhenUsed="1"/>
-    <w:lsdException w:name="HTML Top of Form" w:semiHidden="1" w:unhideWhenUsed="1"/>
-    <w:lsdException w:name="HTML Bottom of Form" w:semiHidden="1" w:unhideWhenUsed="1"/>
-    <w:lsdException w:name="Normal (Web)" w:semiHidden="1" w:unhideWhenUsed="1"/>
-    <w:lsdException w:name="HTML Acronym" w:semiHidden="1" w:unhideWhenUsed="1"/>
-    <w:lsdException w:name="HTML Address" w:semiHidden="1" w:unhideWhenUsed="1"/>
-    <w:lsdException w:name="HTML Cite" w:semiHidden="1" w:unhideWhenUsed="1"/>
-    <w:lsdException w:name="HTML Code" w:semiHidden="1" w:unhideWhenUsed="1"/>
-    <w:lsdException w:name="HTML Definition" w:semiHidden="1" w:unhideWhenUsed="1"/>
-    <w:lsdException w:name="HTML Keyboard" w:semiHidden="1" w:unhideWhenUsed="1"/>
-    <w:lsdException w:name="HTML Preformatted" w:semiHidden="1" w:unhideWhenUsed="1"/>
-    <w:lsdException w:name="HTML Sample" w:semiHidden="1" w:unhideWhenUsed="1"/>
-    <w:lsdException w:name="HTML Typewriter" w:semiHidden="1" w:unhideWhenUsed="1"/>
-    <w:lsdException w:name="HTML Variable" w:semiHidden="1" w:unhideWhenUsed="1"/>
-    <w:lsdException w:name="Normal Table" w:semiHidden="1" w:unhideWhenUsed="1"/>
-    <w:lsdException w:name="annotation subject" w:semiHidden="1" w:unhideWhenUsed="1"/>
-    <w:lsdException w:name="No List" w:semiHidden="1" w:unhideWhenUsed="1"/>
-    <w:lsdException w:name="Outline List 1" w:semiHidden="1" w:unhideWhenUsed="1"/>
-    <w:lsdException w:name="Outline List 2" w:semiHidden="1" w:unhideWhenUsed="1"/>
-    <w:lsdException w:name="Outline List 3" w:semiHidden="1" w:unhideWhenUsed="1"/>
-    <w:lsdException w:name="Table Simple 1" w:semiHidden="1" w:unhideWhenUsed="1"/>
-    <w:lsdException w:name="Table Simple 2" w:semiHidden="1" w:unhideWhenUsed="1"/>
-    <w:lsdException w:name="Table Simple 3" w:semiHidden="1" w:unhideWhenUsed="1"/>
-    <w:lsdException w:name="Table Classic 1" w:semiHidden="1" w:unhideWhenUsed="1"/>
-    <w:lsdException w:name="Table Classic 2" w:semiHidden="1" w:unhideWhenUsed="1"/>
-    <w:lsdException w:name="Table Classic 3" w:semiHidden="1" w:unhideWhenUsed="1"/>
-    <w:lsdException w:name="Table Classic 4" w:semiHidden="1" w:unhideWhenUsed="1"/>
-    <w:lsdException w:name="Table Colorful 1" w:semiHidden="1" w:unhideWhenUsed="1"/>
-    <w:lsdException w:name="Table Colorful 2" w:semiHidden="1" w:unhideWhenUsed="1"/>
-    <w:lsdException w:name="Table Colorful 3" w:semiHidden="1" w:unhideWhenUsed="1"/>
-    <w:lsdException w:name="Table Columns 1" w:semiHidden="1" w:unhideWhenUsed="1"/>
-    <w:lsdException w:name="Table Columns 2" w:semiHidden="1" w:unhideWhenUsed="1"/>
-    <w:lsdException w:name="Table Columns 3" w:semiHidden="1" w:unhideWhenUsed="1"/>
-    <w:lsdException w:name="Table Columns 4" w:semiHidden="1" w:unhideWhenUsed="1"/>
-    <w:lsdException w:name="Table Columns 5" w:semiHidden="1" w:unhideWhenUsed="1"/>
-    <w:lsdException w:name="Table Grid 1" w:semiHidden="1" w:unhideWhenUsed="1"/>
-    <w:lsdException w:name="Table Grid 2" w:semiHidden="1" w:unhideWhenUsed="1"/>
-    <w:lsdException w:name="Table Grid 3" w:semiHidden="1" w:unhideWhenUsed="1"/>
-    <w:lsdException w:name="Table Grid 4" w:semiHidden="1" w:unhideWhenUsed="1"/>
-    <w:lsdException w:name="Table Grid 5" w:semiHidden="1" w:unhideWhenUsed="1"/>
-    <w:lsdException w:name="Table Grid 6" w:semiHidden="1" w:unhideWhenUsed="1"/>
-    <w:lsdException w:name="Table Grid 7" w:semiHidden="1" w:unhideWhenUsed="1"/>
-    <w:lsdException w:name="Table Grid 8" w:semiHidden="1" w:unhideWhenUsed="1"/>
-    <w:lsdException w:name="Table List 1" w:semiHidden="1" w:unhideWhenUsed="1"/>
-    <w:lsdException w:name="Table List 2" w:semiHidden="1" w:unhideWhenUsed="1"/>
-    <w:lsdException w:name="Table List 3" w:semiHidden="1" w:unhideWhenUsed="1"/>
-    <w:lsdException w:name="Table List 4" w:semiHidden="1" w:unhideWhenUsed="1"/>
-    <w:lsdException w:name="Table List 5" w:semiHidden="1" w:unhideWhenUsed="1"/>
-    <w:lsdException w:name="Table List 6" w:semiHidden="1" w:unhideWhenUsed="1"/>
-    <w:lsdException w:name="Table List 7" w:semiHidden="1" w:unhideWhenUsed="1"/>
-    <w:lsdException w:name="Table List 8" w:semiHidden="1" w:unhideWhenUsed="1"/>
-    <w:lsdException w:name="Table 3D effects 1" w:semiHidden="1" w:unhideWhenUsed="1"/>
-    <w:lsdException w:name="Table 3D effects 2" w:semiHidden="1" w:unhideWhenUsed="1"/>
-    <w:lsdException w:name="Table 3D effects 3" w:semiHidden="1" w:unhideWhenUsed="1"/>
-    <w:lsdException w:name="Table Contemporary" w:semiHidden="1" w:unhideWhenUsed="1"/>
-    <w:lsdException w:name="Table Elegant" w:semiHidden="1" w:unhideWhenUsed="1"/>
-    <w:lsdException w:name="Table Professional" w:semiHidden="1" w:unhideWhenUsed="1"/>
-    <w:lsdException w:name="Table Subtle 1" w:semiHidden="1" w:unhideWhenUsed="1"/>
-    <w:lsdException w:name="Table Subtle 2" w:semiHidden="1" w:unhideWhenUsed="1"/>
-    <w:lsdException w:name="Table Web 1" w:semiHidden="1" w:unhideWhenUsed="1"/>
-    <w:lsdException w:name="Table Web 2" w:semiHidden="1" w:unhideWhenUsed="1"/>
-    <w:lsdException w:name="Table Web 3" w:semiHidden="1" w:unhideWhenUsed="1"/>
-    <w:lsdException w:name="Balloon Text" w:semiHidden="1" w:unhideWhenUsed="1"/>
-    <w:lsdException w:name="Table Grid" w:uiPriority="39"/>
-    <w:lsdException w:name="Table Theme" w:semiHidden="1" w:unhideWhenUsed="1"/>
-    <w:lsdException w:name="Note Level 1" w:semiHidden="1" w:unhideWhenUsed="1"/>
-    <w:lsdException w:name="Note Level 2" w:semiHidden="1" w:unhideWhenUsed="1"/>
-    <w:lsdException w:name="Note Level 3" w:semiHidden="1" w:unhideWhenUsed="1"/>
-    <w:lsdException w:name="Note Level 4" w:semiHidden="1" w:unhideWhenUsed="1"/>
-    <w:lsdException w:name="Note Level 5" w:semiHidden="1" w:unhideWhenUsed="1"/>
-    <w:lsdException w:name="Note Level 6" w:semiHidden="1" w:unhideWhenUsed="1"/>
-    <w:lsdException w:name="Note Level 7" w:semiHidden="1" w:unhideWhenUsed="1"/>
-    <w:lsdException w:name="Note Level 8" w:semiHidden="1" w:unhideWhenUsed="1"/>
-    <w:lsdException w:name="Note Level 9" w:semiHidden="1" w:unhideWhenUsed="1"/>
-    <w:lsdException w:name="Placeholder Text" w:semiHidden="1"/>
-    <w:lsdException w:name="No Spacing" w:uiPriority="1" w:qFormat="1"/>
-    <w:lsdException w:name="Light Shading" w:uiPriority="60"/>
-    <w:lsdException w:name="Light List" w:uiPriority="61"/>
-    <w:lsdException w:name="Light Grid" w:uiPriority="62"/>
-    <w:lsdException w:name="Medium Shading 1" w:uiPriority="63"/>
-    <w:lsdException w:name="Medium Shading 2" w:uiPriority="64"/>
-    <w:lsdException w:name="Medium List 1" w:uiPriority="65"/>
-    <w:lsdException w:name="Medium List 2" w:uiPriority="66"/>
-    <w:lsdException w:name="Medium Grid 1" w:uiPriority="67"/>
-    <w:lsdException w:name="Medium Grid 2" w:uiPriority="68"/>
-    <w:lsdException w:name="Medium Grid 3" w:uiPriority="69"/>
-    <w:lsdException w:name="Dark List" w:uiPriority="70"/>
-    <w:lsdException w:name="Colorful Shading" w:uiPriority="71"/>
-    <w:lsdException w:name="Colorful List" w:uiPriority="72"/>
-    <w:lsdException w:name="Colorful Grid" w:uiPriority="73"/>
-    <w:lsdException w:name="Light Shading Accent 1" w:uiPriority="60"/>
-    <w:lsdException w:name="Light List Accent 1" w:uiPriority="61"/>
-    <w:lsdException w:name="Light Grid Accent 1" w:uiPriority="62"/>
-    <w:lsdException w:name="Medium Shading 1 Accent 1" w:uiPriority="63"/>
-    <w:lsdException w:name="Medium Shading 2 Accent 1" w:uiPriority="64"/>
-    <w:lsdException w:name="Medium List 1 Accent 1" w:uiPriority="65"/>
-    <w:lsdException w:name="Revision" w:semiHidden="1"/>
-    <w:lsdException w:name="List Paragraph" w:uiPriority="34" w:qFormat="1"/>
-    <w:lsdException w:name="Quote" w:uiPriority="29" w:qFormat="1"/>
-    <w:lsdException w:name="Intense Quote" w:uiPriority="30" w:qFormat="1"/>
-    <w:lsdException w:name="Medium List 2 Accent 1" w:uiPriority="66"/>
-    <w:lsdException w:name="Medium Grid 1 Accent 1" w:uiPriority="67"/>
-    <w:lsdException w:name="Medium Grid 2 Accent 1" w:uiPriority="68"/>
-    <w:lsdException w:name="Medium Grid 3 Accent 1" w:uiPriority="69"/>
-    <w:lsdException w:name="Dark List Accent 1" w:uiPriority="70"/>
-    <w:lsdException w:name="Colorful Shading Accent 1" w:uiPriority="71"/>
-    <w:lsdException w:name="Colorful List Accent 1" w:uiPriority="72"/>
-    <w:lsdException w:name="Colorful Grid Accent 1" w:uiPriority="73"/>
-    <w:lsdException w:name="Light Shading Accent 2" w:uiPriority="60"/>
-    <w:lsdException w:name="Light List Accent 2" w:uiPriority="61"/>
-    <w:lsdException w:name="Light Grid Accent 2" w:uiPriority="62"/>
-    <w:lsdException w:name="Medium Shading 1 Accent 2" w:uiPriority="63"/>
-    <w:lsdException w:name="Medium Shading 2 Accent 2" w:uiPriority="64"/>
-    <w:lsdException w:name="Medium List 1 Accent 2" w:uiPriority="65"/>
-    <w:lsdException w:name="Medium List 2 Accent 2" w:uiPriority="66"/>
-    <w:lsdException w:name="Medium Grid 1 Accent 2" w:uiPriority="67"/>
-    <w:lsdException w:name="Medium Grid 2 Accent 2" w:uiPriority="68"/>
-    <w:lsdException w:name="Medium Grid 3 Accent 2" w:uiPriority="69"/>
-    <w:lsdException w:name="Dark List Accent 2" w:uiPriority="70"/>
-    <w:lsdException w:name="Colorful Shading Accent 2" w:uiPriority="71"/>
-    <w:lsdException w:name="Colorful List Accent 2" w:uiPriority="72"/>
-    <w:lsdException w:name="Colorful Grid Accent 2" w:uiPriority="73"/>
-    <w:lsdException w:name="Light Shading Accent 3" w:uiPriority="60"/>
-    <w:lsdException w:name="Light List Accent 3" w:uiPriority="61"/>
-    <w:lsdException w:name="Light Grid Accent 3" w:uiPriority="62"/>
-    <w:lsdException w:name="Medium Shading 1 Accent 3" w:uiPriority="63"/>
-    <w:lsdException w:name="Medium Shading 2 Accent 3" w:uiPriority="64"/>
-    <w:lsdException w:name="Medium List 1 Accent 3" w:uiPriority="65"/>
-    <w:lsdException w:name="Medium List 2 Accent 3" w:uiPriority="66"/>
-    <w:lsdException w:name="Medium Grid 1 Accent 3" w:uiPriority="67"/>
-    <w:lsdException w:name="Medium Grid 2 Accent 3" w:uiPriority="68"/>
-    <w:lsdException w:name="Medium Grid 3 Accent 3" w:uiPriority="69"/>
-    <w:lsdException w:name="Dark List Accent 3" w:uiPriority="70"/>
-    <w:lsdException w:name="Colorful Shading Accent 3" w:uiPriority="71"/>
-    <w:lsdException w:name="Colorful List Accent 3" w:uiPriority="72"/>
-    <w:lsdException w:name="Colorful Grid Accent 3" w:uiPriority="73"/>
-    <w:lsdException w:name="Light Shading Accent 4" w:uiPriority="60"/>
-    <w:lsdException w:name="Light List Accent 4" w:uiPriority="61"/>
-    <w:lsdException w:name="Light Grid Accent 4" w:uiPriority="62"/>
-    <w:lsdException w:name="Medium Shading 1 Accent 4" w:uiPriority="63"/>
-    <w:lsdException w:name="Medium Shading 2 Accent 4" w:uiPriority="64"/>
-    <w:lsdException w:name="Medium List 1 Accent 4" w:uiPriority="65"/>
-    <w:lsdException w:name="Medium List 2 Accent 4" w:uiPriority="66"/>
-    <w:lsdException w:name="Medium Grid 1 Accent 4" w:uiPriority="67"/>
-    <w:lsdException w:name="Medium Grid 2 Accent 4" w:uiPriority="68"/>
-    <w:lsdException w:name="Medium Grid 3 Accent 4" w:uiPriority="69"/>
-    <w:lsdException w:name="Dark List Accent 4" w:uiPriority="70"/>
-    <w:lsdException w:name="Colorful Shading Accent 4" w:uiPriority="71"/>
-    <w:lsdException w:name="Colorful List Accent 4" w:uiPriority="72"/>
-    <w:lsdException w:name="Colorful Grid Accent 4" w:uiPriority="73"/>
-    <w:lsdException w:name="Light Shading Accent 5" w:uiPriority="60"/>
-    <w:lsdException w:name="Light List Accent 5" w:uiPriority="61"/>
-    <w:lsdException w:name="Light Grid Accent 5" w:uiPriority="62"/>
-    <w:lsdException w:name="Medium Shading 1 Accent 5" w:uiPriority="63"/>
-    <w:lsdException w:name="Medium Shading 2 Accent 5" w:uiPriority="64"/>
-    <w:lsdException w:name="Medium List 1 Accent 5" w:uiPriority="65"/>
-    <w:lsdException w:name="Medium List 2 Accent 5" w:uiPriority="66"/>
-    <w:lsdException w:name="Medium Grid 1 Accent 5" w:uiPriority="67"/>
-    <w:lsdException w:name="Medium Grid 2 Accent 5" w:uiPriority="68"/>
-    <w:lsdException w:name="Medium Grid 3 Accent 5" w:uiPriority="69"/>
-    <w:lsdException w:name="Dark List Accent 5" w:uiPriority="70"/>
-    <w:lsdException w:name="Colorful Shading Accent 5" w:uiPriority="71"/>
-    <w:lsdException w:name="Colorful List Accent 5" w:uiPriority="72"/>
-    <w:lsdException w:name="Colorful Grid Accent 5" w:uiPriority="73"/>
-    <w:lsdException w:name="Light Shading Accent 6" w:uiPriority="60"/>
-    <w:lsdException w:name="Light List Accent 6" w:uiPriority="61"/>
-    <w:lsdException w:name="Light Grid Accent 6" w:uiPriority="62"/>
-    <w:lsdException w:name="Medium Shading 1 Accent 6" w:uiPriority="63"/>
-    <w:lsdException w:name="Medium Shading 2 Accent 6" w:uiPriority="64"/>
-    <w:lsdException w:name="Medium List 1 Accent 6" w:uiPriority="65"/>
-    <w:lsdException w:name="Medium List 2 Accent 6" w:uiPriority="66"/>
-    <w:lsdException w:name="Medium Grid 1 Accent 6" w:uiPriority="67"/>
-    <w:lsdException w:name="Medium Grid 2 Accent 6" w:uiPriority="68"/>
-    <w:lsdException w:name="Medium Grid 3 Accent 6" w:uiPriority="69"/>
-    <w:lsdException w:name="Dark List Accent 6" w:uiPriority="70"/>
-    <w:lsdException w:name="Colorful Shading Accent 6" w:uiPriority="71"/>
-    <w:lsdException w:name="Colorful List Accent 6" w:uiPriority="72"/>
-    <w:lsdException w:name="Colorful Grid Accent 6" w:uiPriority="73"/>
-    <w:lsdException w:name="Subtle Emphasis" w:uiPriority="19" w:qFormat="1"/>
-    <w:lsdException w:name="Intense Emphasis" w:uiPriority="21" w:qFormat="1"/>
-    <w:lsdException w:name="Subtle Reference" w:uiPriority="31" w:qFormat="1"/>
-    <w:lsdException w:name="Intense Reference" w:uiPriority="32" w:qFormat="1"/>
-    <w:lsdException w:name="Book Title" w:uiPriority="33" w:qFormat="1"/>
-    <w:lsdException w:name="Bibliography" w:semiHidden="1" w:uiPriority="37" w:unhideWhenUsed="1"/>
-    <w:lsdException w:name="TOC Heading" w:semiHidden="1" w:uiPriority="39" w:unhideWhenUsed="1" w:qFormat="1"/>
-    <w:lsdException w:name="Plain Table 1" w:uiPriority="41"/>
-    <w:lsdException w:name="Plain Table 2" w:uiPriority="42"/>
-    <w:lsdException w:name="Plain Table 3" w:uiPriority="43"/>
-    <w:lsdException w:name="Plain Table 4" w:uiPriority="44"/>
-    <w:lsdException w:name="Plain Table 5" w:uiPriority="45"/>
-    <w:lsdException w:name="Grid Table Light" w:uiPriority="40"/>
-    <w:lsdException w:name="Grid Table 1 Light" w:uiPriority="46"/>
-    <w:lsdException w:name="Grid Table 2" w:uiPriority="47"/>
-    <w:lsdException w:name="Grid Table 3" w:uiPriority="48"/>
-    <w:lsdException w:name="Grid Table 4" w:uiPriority="49"/>
-    <w:lsdException w:name="Grid Table 5 Dark" w:uiPriority="50"/>
-    <w:lsdException w:name="Grid Table 6 Colorful" w:uiPriority="51"/>
-    <w:lsdException w:name="Grid Table 7 Colorful" w:uiPriority="52"/>
-    <w:lsdException w:name="Grid Table 1 Light Accent 1" w:uiPriority="46"/>
-    <w:lsdException w:name="Grid Table 2 Accent 1" w:uiPriority="47"/>
-    <w:lsdException w:name="Grid Table 3 Accent 1" w:uiPriority="48"/>
-    <w:lsdException w:name="Grid Table 4 Accent 1" w:uiPriority="49"/>
-    <w:lsdException w:name="Grid Table 5 Dark Accent 1" w:uiPriority="50"/>
-    <w:lsdException w:name="Grid Table 6 Colorful Accent 1" w:uiPriority="51"/>
-    <w:lsdException w:name="Grid Table 7 Colorful Accent 1" w:uiPriority="52"/>
-    <w:lsdException w:name="Grid Table 1 Light Accent 2" w:uiPriority="46"/>
-    <w:lsdException w:name="Grid Table 2 Accent 2" w:uiPriority="47"/>
-    <w:lsdException w:name="Grid Table 3 Accent 2" w:uiPriority="48"/>
-    <w:lsdException w:name="Grid Table 4 Accent 2" w:uiPriority="49"/>
-    <w:lsdException w:name="Grid Table 5 Dark Accent 2" w:uiPriority="50"/>
-    <w:lsdException w:name="Grid Table 6 Colorful Accent 2" w:uiPriority="51"/>
-    <w:lsdException w:name="Grid Table 7 Colorful Accent 2" w:uiPriority="52"/>
-    <w:lsdException w:name="Grid Table 1 Light Accent 3" w:uiPriority="46"/>
-    <w:lsdException w:name="Grid Table 2 Accent 3" w:uiPriority="47"/>
-    <w:lsdException w:name="Grid Table 3 Accent 3" w:uiPriority="48"/>
-    <w:lsdException w:name="Grid Table 4 Accent 3" w:uiPriority="49"/>
-    <w:lsdException w:name="Grid Table 5 Dark Accent 3" w:uiPriority="50"/>
-    <w:lsdException w:name="Grid Table 6 Colorful Accent 3" w:uiPriority="51"/>
-    <w:lsdException w:name="Grid Table 7 Colorful Accent 3" w:uiPriority="52"/>
-    <w:lsdException w:name="Grid Table 1 Light Accent 4" w:uiPriority="46"/>
-    <w:lsdException w:name="Grid Table 2 Accent 4" w:uiPriority="47"/>
-    <w:lsdException w:name="Grid Table 3 Accent 4" w:uiPriority="48"/>
-    <w:lsdException w:name="Grid Table 4 Accent 4" w:uiPriority="49"/>
-    <w:lsdException w:name="Grid Table 5 Dark Accent 4" w:uiPriority="50"/>
-    <w:lsdException w:name="Grid Table 6 Colorful Accent 4" w:uiPriority="51"/>
-    <w:lsdException w:name="Grid Table 7 Colorful Accent 4" w:uiPriority="52"/>
-    <w:lsdException w:name="Grid Table 1 Light Accent 5" w:uiPriority="46"/>
-    <w:lsdException w:name="Grid Table 2 Accent 5" w:uiPriority="47"/>
-    <w:lsdException w:name="Grid Table 3 Accent 5" w:uiPriority="48"/>
-    <w:lsdException w:name="Grid Table 4 Accent 5" w:uiPriority="49"/>
-    <w:lsdException w:name="Grid Table 5 Dark Accent 5" w:uiPriority="50"/>
-    <w:lsdException w:name="Grid Table 6 Colorful Accent 5" w:uiPriority="51"/>
-    <w:lsdException w:name="Grid Table 7 Colorful Accent 5" w:uiPriority="52"/>
-    <w:lsdException w:name="Grid Table 1 Light Accent 6" w:uiPriority="46"/>
-    <w:lsdException w:name="Grid Table 2 Accent 6" w:uiPriority="47"/>
-    <w:lsdException w:name="Grid Table 3 Accent 6" w:uiPriority="48"/>
-    <w:lsdException w:name="Grid Table 4 Accent 6" w:uiPriority="49"/>
-    <w:lsdException w:name="Grid Table 5 Dark Accent 6" w:uiPriority="50"/>
-    <w:lsdException w:name="Grid Table 6 Colorful Accent 6" w:uiPriority="51"/>
-    <w:lsdException w:name="Grid Table 7 Colorful Accent 6" w:uiPriority="52"/>
-    <w:lsdException w:name="List Table 1 Light" w:uiPriority="46"/>
-    <w:lsdException w:name="List Table 2" w:uiPriority="47"/>
-    <w:lsdException w:name="List Table 3" w:uiPriority="48"/>
-    <w:lsdException w:name="List Table 4" w:uiPriority="49"/>
-    <w:lsdException w:name="List Table 5 Dark" w:uiPriority="50"/>
-    <w:lsdException w:name="List Table 6 Colorful" w:uiPriority="51"/>
-    <w:lsdException w:name="List Table 7 Colorful" w:uiPriority="52"/>
-    <w:lsdException w:name="List Table 1 Light Accent 1" w:uiPriority="46"/>
-    <w:lsdException w:name="List Table 2 Accent 1" w:uiPriority="47"/>
-    <w:lsdException w:name="List Table 3 Accent 1" w:uiPriority="48"/>
-    <w:lsdException w:name="List Table 4 Accent 1" w:uiPriority="49"/>
-    <w:lsdException w:name="List Table 5 Dark Accent 1" w:uiPriority="50"/>
-    <w:lsdException w:name="List Table 6 Colorful Accent 1" w:uiPriority="51"/>
-    <w:lsdException w:name="List Table 7 Colorful Accent 1" w:uiPriority="52"/>
-    <w:lsdException w:name="List Table 1 Light Accent 2" w:uiPriority="46"/>
-    <w:lsdException w:name="List Table 2 Accent 2" w:uiPriority="47"/>
-    <w:lsdException w:name="List Table 3 Accent 2" w:uiPriority="48"/>
-    <w:lsdException w:name="List Table 4 Accent 2" w:uiPriority="49"/>
-    <w:lsdException w:name="List Table 5 Dark Accent 2" w:uiPriority="50"/>
-    <w:lsdException w:name="List Table 6 Colorful Accent 2" w:uiPriority="51"/>
-    <w:lsdException w:name="List Table 7 Colorful Accent 2" w:uiPriority="52"/>
-    <w:lsdException w:name="List Table 1 Light Accent 3" w:uiPriority="46"/>
-    <w:lsdException w:name="List Table 2 Accent 3" w:uiPriority="47"/>
-    <w:lsdException w:name="List Table 3 Accent 3" w:uiPriority="48"/>
-    <w:lsdException w:name="List Table 4 Accent 3" w:uiPriority="49"/>
-    <w:lsdException w:name="List Table 5 Dark Accent 3" w:uiPriority="50"/>
-    <w:lsdException w:name="List Table 6 Colorful Accent 3" w:uiPriority="51"/>
-    <w:lsdException w:name="List Table 7 Colorful Accent 3" w:uiPriority="52"/>
-    <w:lsdException w:name="List Table 1 Light Accent 4" w:uiPriority="46"/>
-    <w:lsdException w:name="List Table 2 Accent 4" w:uiPriority="47"/>
-    <w:lsdException w:name="List Table 3 Accent 4" w:uiPriority="48"/>
-    <w:lsdException w:name="List Table 4 Accent 4" w:uiPriority="49"/>
-    <w:lsdException w:name="List Table 5 Dark Accent 4" w:uiPriority="50"/>
-    <w:lsdException w:name="List Table 6 Colorful Accent 4" w:uiPriority="51"/>
-    <w:lsdException w:name="List Table 7 Colorful Accent 4" w:uiPriority="52"/>
-    <w:lsdException w:name="List Table 1 Light Accent 5" w:uiPriority="46"/>
-    <w:lsdException w:name="List Table 2 Accent 5" w:uiPriority="47"/>
-    <w:lsdException w:name="List Table 3 Accent 5" w:uiPriority="48"/>
-    <w:lsdException w:name="List Table 4 Accent 5" w:uiPriority="49"/>
-    <w:lsdException w:name="List Table 5 Dark Accent 5" w:uiPriority="50"/>
-    <w:lsdException w:name="List Table 6 Colorful Accent 5" w:uiPriority="51"/>
-    <w:lsdException w:name="List Table 7 Colorful Accent 5" w:uiPriority="52"/>
-    <w:lsdException w:name="List Table 1 Light Accent 6" w:uiPriority="46"/>
-    <w:lsdException w:name="List Table 2 Accent 6" w:uiPriority="47"/>
-    <w:lsdException w:name="List Table 3 Accent 6" w:uiPriority="48"/>
-    <w:lsdException w:name="List Table 4 Accent 6" w:uiPriority="49"/>
-    <w:lsdException w:name="List Table 5 Dark Accent 6" w:uiPriority="50"/>
-    <w:lsdException w:name="List Table 6 Colorful Accent 6" w:uiPriority="51"/>
-    <w:lsdException w:name="List Table 7 Colorful Accent 6" w:uiPriority="52"/>
-    <w:lsdException w:name="Mention" w:semiHidden="1" w:unhideWhenUsed="1"/>
-    <w:lsdException w:name="Smart Hyperlink" w:semiHidden="1" w:unhideWhenUsed="1"/>
-  </w:latentStyles>
-  <w:style w:type="paragraph" w:default="1" w:styleId="Standard">
-    <w:name w:val="Normal"/>
-    <w:qFormat/>
-  </w:style>
-  <w:style w:type="character" w:default="1" w:styleId="Absatz-Standardschriftart">
-    <w:name w:val="Default Paragraph Font"/>
-    <w:uiPriority w:val="1"/>
-    <w:semiHidden/>
-    <w:unhideWhenUsed/>
-  </w:style>
-  <w:style w:type="table" w:default="1" w:styleId="NormaleTabelle">
-    <w:name w:val="Normal Table"/>
+  <w:style w:type="paragraph" w:styleId="Sprechblasentext">
+    <w:name w:val="Balloon Text"/>
+    <w:basedOn w:val="Standard"/>
+    <w:link w:val="SprechblasentextZchn"/>
     <w:uiPriority w:val="99"/>
     <w:semiHidden/>
     <w:unhideWhenUsed/>
-    <w:tblPr>
-      <w:tblInd w:w="0" w:type="dxa"/>
-      <w:tblCellMar>
-        <w:top w:w="0" w:type="dxa"/>
-        <w:left w:w="108" w:type="dxa"/>
-        <w:bottom w:w="0" w:type="dxa"/>
-        <w:right w:w="108" w:type="dxa"/>
-      </w:tblCellMar>
-    </w:tblPr>
+    <w:rsid w:val="00C75F25"/>
+    <w:pPr>
+      <w:spacing w:line="240" w:lineRule="auto"/>
+    </w:pPr>
+    <w:rPr>
+      <w:rFonts w:ascii="Times New Roman" w:hAnsi="Times New Roman" w:cs="Times New Roman"/>
+      <w:sz w:val="18"/>
+      <w:szCs w:val="18"/>
+    </w:rPr>
   </w:style>
-  <w:style w:type="numbering" w:default="1" w:styleId="KeineListe">
-    <w:name w:val="No List"/>
+  <w:style w:type="character" w:customStyle="1" w:styleId="SprechblasentextZchn">
+    <w:name w:val="Sprechblasentext Zchn"/>
+    <w:basedOn w:val="Absatz-Standardschriftart"/>
+    <w:link w:val="Sprechblasentext"/>
     <w:uiPriority w:val="99"/>
     <w:semiHidden/>
-    <w:unhideWhenUsed/>
-  </w:style>
-  <w:style w:type="paragraph" w:customStyle="1" w:styleId="9768C8C5B6D49C428A5EFE06D4DE0C98">
-    <w:name w:val="9768C8C5B6D49C428A5EFE06D4DE0C98"/>
-    <w:rsid w:val="006B19BE"/>
-  </w:style>
-  <w:style w:type="paragraph" w:customStyle="1" w:styleId="0DFB80F27B45B44DA477FB926C826FD1">
-    <w:name w:val="0DFB80F27B45B44DA477FB926C826FD1"/>
-    <w:rsid w:val="006B19BE"/>
-  </w:style>
-  <w:style w:type="paragraph" w:customStyle="1" w:styleId="25CA3961CFE68542B1E3FE3AC0AFA067">
-    <w:name w:val="25CA3961CFE68542B1E3FE3AC0AFA067"/>
-    <w:rsid w:val="006B19BE"/>
-  </w:style>
-  <w:style w:type="paragraph" w:customStyle="1" w:styleId="2FDEF1543B29454DAE4A3F31E5E662A4">
-    <w:name w:val="2FDEF1543B29454DAE4A3F31E5E662A4"/>
-    <w:rsid w:val="006B19BE"/>
+    <w:rsid w:val="00C75F25"/>
+    <w:rPr>
+      <w:rFonts w:ascii="Times New Roman" w:hAnsi="Times New Roman" w:cs="Times New Roman"/>
+      <w:sz w:val="18"/>
+      <w:szCs w:val="18"/>
+    </w:rPr>
   </w:style>
 </w:styles>
-</file>
-
-<file path=word/glossary/webSettings.xml><?xml version="1.0" encoding="utf-8"?>
-<w:webSettings xmlns:mc="http://schemas.openxmlformats.org/markup-compatibility/2006" xmlns:r="http://schemas.openxmlformats.org/officeDocument/2006/relationships" xmlns:w="http://schemas.openxmlformats.org/wordprocessingml/2006/main" xmlns:w14="http://schemas.microsoft.com/office/word/2010/wordml" xmlns:w15="http://schemas.microsoft.com/office/word/2012/wordml" mc:Ignorable="w14 w15">
-  <w:allowPNG/>
-  <w:doNotSaveAsSingleFile/>
-  <w:pixelsPerInch w:val="96"/>
-</w:webSettings>
 </file>
 
 <file path=word/theme/theme1.xml><?xml version="1.0" encoding="utf-8"?>
@@ -10724,7 +10234,7 @@
 </file>
 
 <file path=customXml/itemProps1.xml><?xml version="1.0" encoding="utf-8"?>
-<ds:datastoreItem xmlns:ds="http://schemas.openxmlformats.org/officeDocument/2006/customXml" ds:itemID="{5C61EDD9-DB46-8847-BA27-C403590507CB}">
+<ds:datastoreItem xmlns:ds="http://schemas.openxmlformats.org/officeDocument/2006/customXml" ds:itemID="{A6A4D595-D3E5-F040-BF82-2DB5C8785220}">
   <ds:schemaRefs>
     <ds:schemaRef ds:uri="http://schemas.openxmlformats.org/officeDocument/2006/bibliography"/>
   </ds:schemaRefs>

</xml_diff>

<commit_message>
Functional Safety Plan V1.0 released
</commit_message>
<xml_diff>
--- a/Original_Documents/01_SafetyPlan_LaneAssistance.docx
+++ b/Original_Documents/01_SafetyPlan_LaneAssistance.docx
@@ -326,7 +326,7 @@
       <w:pPr>
         <w:pStyle w:val="berschrift1ohneNummer"/>
       </w:pPr>
-      <w:bookmarkStart w:id="6" w:name="_Toc496078368"/>
+      <w:bookmarkStart w:id="6" w:name="_Toc497468241"/>
       <w:r>
         <w:lastRenderedPageBreak/>
         <w:t>Document H</w:t>
@@ -836,12 +836,14 @@
           <w:color w:val="B7B7B7"/>
         </w:rPr>
       </w:pPr>
-      <w:bookmarkStart w:id="8" w:name="_Toc496078369"/>
+      <w:bookmarkStart w:id="8" w:name="_Toc497468242"/>
+      <w:bookmarkStart w:id="9" w:name="_GoBack"/>
       <w:r>
         <w:t>Table of Contents</w:t>
       </w:r>
       <w:bookmarkEnd w:id="8"/>
     </w:p>
+    <w:bookmarkEnd w:id="9" w:displacedByCustomXml="next"/>
     <w:sdt>
       <w:sdtPr>
         <w:rPr>
@@ -887,7 +889,7 @@
           <w:r>
             <w:fldChar w:fldCharType="separate"/>
           </w:r>
-          <w:hyperlink w:anchor="_Toc496078368" w:history="1">
+          <w:hyperlink w:anchor="_Toc497468241" w:history="1">
             <w:r>
               <w:rPr>
                 <w:rStyle w:val="Link"/>
@@ -914,7 +916,7 @@
                 <w:noProof/>
                 <w:webHidden/>
               </w:rPr>
-              <w:instrText xml:space="preserve"> PAGEREF _Toc496078368 \h </w:instrText>
+              <w:instrText xml:space="preserve"> PAGEREF _Toc497468241 \h </w:instrText>
             </w:r>
             <w:r>
               <w:rPr>
@@ -962,7 +964,7 @@
               <w:lang w:val="de-DE"/>
             </w:rPr>
           </w:pPr>
-          <w:hyperlink w:anchor="_Toc496078369" w:history="1">
+          <w:hyperlink w:anchor="_Toc497468242" w:history="1">
             <w:r>
               <w:rPr>
                 <w:rStyle w:val="Link"/>
@@ -989,7 +991,7 @@
                 <w:noProof/>
                 <w:webHidden/>
               </w:rPr>
-              <w:instrText xml:space="preserve"> PAGEREF _Toc496078369 \h </w:instrText>
+              <w:instrText xml:space="preserve"> PAGEREF _Toc497468242 \h </w:instrText>
             </w:r>
             <w:r>
               <w:rPr>
@@ -1038,7 +1040,7 @@
               <w:lang w:val="de-DE"/>
             </w:rPr>
           </w:pPr>
-          <w:hyperlink w:anchor="_Toc496078370" w:history="1">
+          <w:hyperlink w:anchor="_Toc497468243" w:history="1">
             <w:r>
               <w:rPr>
                 <w:rStyle w:val="Link"/>
@@ -1085,7 +1087,7 @@
                 <w:noProof/>
                 <w:webHidden/>
               </w:rPr>
-              <w:instrText xml:space="preserve"> PAGEREF _Toc496078370 \h </w:instrText>
+              <w:instrText xml:space="preserve"> PAGEREF _Toc497468243 \h </w:instrText>
             </w:r>
             <w:r>
               <w:rPr>
@@ -1134,7 +1136,7 @@
               <w:lang w:val="de-DE"/>
             </w:rPr>
           </w:pPr>
-          <w:hyperlink w:anchor="_Toc496078371" w:history="1">
+          <w:hyperlink w:anchor="_Toc497468244" w:history="1">
             <w:r>
               <w:rPr>
                 <w:rStyle w:val="Link"/>
@@ -1183,7 +1185,7 @@
                 <w:noProof/>
                 <w:webHidden/>
               </w:rPr>
-              <w:instrText xml:space="preserve"> PAGEREF _Toc496078371 \h </w:instrText>
+              <w:instrText xml:space="preserve"> PAGEREF _Toc497468244 \h </w:instrText>
             </w:r>
             <w:r>
               <w:rPr>
@@ -1232,7 +1234,7 @@
               <w:lang w:val="de-DE"/>
             </w:rPr>
           </w:pPr>
-          <w:hyperlink w:anchor="_Toc496078372" w:history="1">
+          <w:hyperlink w:anchor="_Toc497468245" w:history="1">
             <w:r>
               <w:rPr>
                 <w:rStyle w:val="Link"/>
@@ -1279,7 +1281,7 @@
                 <w:noProof/>
                 <w:webHidden/>
               </w:rPr>
-              <w:instrText xml:space="preserve"> PAGEREF _Toc496078372 \h </w:instrText>
+              <w:instrText xml:space="preserve"> PAGEREF _Toc497468245 \h </w:instrText>
             </w:r>
             <w:r>
               <w:rPr>
@@ -1328,7 +1330,7 @@
               <w:lang w:val="de-DE"/>
             </w:rPr>
           </w:pPr>
-          <w:hyperlink w:anchor="_Toc496078373" w:history="1">
+          <w:hyperlink w:anchor="_Toc497468246" w:history="1">
             <w:r>
               <w:rPr>
                 <w:rStyle w:val="Link"/>
@@ -1375,7 +1377,7 @@
                 <w:noProof/>
                 <w:webHidden/>
               </w:rPr>
-              <w:instrText xml:space="preserve"> PAGEREF _Toc496078373 \h </w:instrText>
+              <w:instrText xml:space="preserve"> PAGEREF _Toc497468246 \h </w:instrText>
             </w:r>
             <w:r>
               <w:rPr>
@@ -1424,7 +1426,7 @@
               <w:lang w:val="de-DE"/>
             </w:rPr>
           </w:pPr>
-          <w:hyperlink w:anchor="_Toc496078374" w:history="1">
+          <w:hyperlink w:anchor="_Toc497468247" w:history="1">
             <w:r>
               <w:rPr>
                 <w:rStyle w:val="Link"/>
@@ -1471,7 +1473,7 @@
                 <w:noProof/>
                 <w:webHidden/>
               </w:rPr>
-              <w:instrText xml:space="preserve"> PAGEREF _Toc496078374 \h </w:instrText>
+              <w:instrText xml:space="preserve"> PAGEREF _Toc497468247 \h </w:instrText>
             </w:r>
             <w:r>
               <w:rPr>
@@ -1520,7 +1522,7 @@
               <w:lang w:val="de-DE"/>
             </w:rPr>
           </w:pPr>
-          <w:hyperlink w:anchor="_Toc496078375" w:history="1">
+          <w:hyperlink w:anchor="_Toc497468248" w:history="1">
             <w:r>
               <w:rPr>
                 <w:rStyle w:val="Link"/>
@@ -1569,7 +1571,7 @@
                 <w:noProof/>
                 <w:webHidden/>
               </w:rPr>
-              <w:instrText xml:space="preserve"> PAGEREF _Toc496078375 \h </w:instrText>
+              <w:instrText xml:space="preserve"> PAGEREF _Toc497468248 \h </w:instrText>
             </w:r>
             <w:r>
               <w:rPr>
@@ -1618,7 +1620,7 @@
               <w:lang w:val="de-DE"/>
             </w:rPr>
           </w:pPr>
-          <w:hyperlink w:anchor="_Toc496078376" w:history="1">
+          <w:hyperlink w:anchor="_Toc497468249" w:history="1">
             <w:r>
               <w:rPr>
                 <w:rStyle w:val="Link"/>
@@ -1667,7 +1669,7 @@
                 <w:noProof/>
                 <w:webHidden/>
               </w:rPr>
-              <w:instrText xml:space="preserve"> PAGEREF _Toc496078376 \h </w:instrText>
+              <w:instrText xml:space="preserve"> PAGEREF _Toc497468249 \h </w:instrText>
             </w:r>
             <w:r>
               <w:rPr>
@@ -1716,7 +1718,7 @@
               <w:lang w:val="de-DE"/>
             </w:rPr>
           </w:pPr>
-          <w:hyperlink w:anchor="_Toc496078377" w:history="1">
+          <w:hyperlink w:anchor="_Toc497468250" w:history="1">
             <w:r>
               <w:rPr>
                 <w:rStyle w:val="Link"/>
@@ -1765,7 +1767,7 @@
                 <w:noProof/>
                 <w:webHidden/>
               </w:rPr>
-              <w:instrText xml:space="preserve"> PAGEREF _Toc496078377 \h </w:instrText>
+              <w:instrText xml:space="preserve"> PAGEREF _Toc497468250 \h </w:instrText>
             </w:r>
             <w:r>
               <w:rPr>
@@ -1785,7 +1787,103 @@
                 <w:noProof/>
                 <w:webHidden/>
               </w:rPr>
-              <w:t>5</w:t>
+              <w:t>6</w:t>
+            </w:r>
+            <w:r>
+              <w:rPr>
+                <w:noProof/>
+                <w:webHidden/>
+              </w:rPr>
+              <w:fldChar w:fldCharType="end"/>
+            </w:r>
+          </w:hyperlink>
+        </w:p>
+        <w:p>
+          <w:pPr>
+            <w:pStyle w:val="Verzeichnis1"/>
+            <w:tabs>
+              <w:tab w:val="left" w:pos="440"/>
+              <w:tab w:val="right" w:leader="dot" w:pos="9350"/>
+            </w:tabs>
+            <w:rPr>
+              <w:rFonts w:eastAsiaTheme="minorEastAsia" w:cstheme="minorBidi"/>
+              <w:b w:val="0"/>
+              <w:bCs w:val="0"/>
+              <w:noProof/>
+              <w:color w:val="auto"/>
+              <w:sz w:val="24"/>
+              <w:szCs w:val="24"/>
+              <w:lang w:val="de-DE"/>
+            </w:rPr>
+          </w:pPr>
+          <w:hyperlink w:anchor="_Toc497468251" w:history="1">
+            <w:r>
+              <w:rPr>
+                <w:rStyle w:val="Link"/>
+                <w:noProof/>
+              </w:rPr>
+              <w:t>3.</w:t>
+            </w:r>
+            <w:r>
+              <w:rPr>
+                <w:rFonts w:eastAsiaTheme="minorEastAsia" w:cstheme="minorBidi"/>
+                <w:b w:val="0"/>
+                <w:bCs w:val="0"/>
+                <w:noProof/>
+                <w:color w:val="auto"/>
+                <w:sz w:val="24"/>
+                <w:szCs w:val="24"/>
+                <w:lang w:val="de-DE"/>
+              </w:rPr>
+              <w:tab/>
+            </w:r>
+            <w:r>
+              <w:rPr>
+                <w:rStyle w:val="Link"/>
+                <w:noProof/>
+              </w:rPr>
+              <w:t>Goals and Measures</w:t>
+            </w:r>
+            <w:r>
+              <w:rPr>
+                <w:noProof/>
+                <w:webHidden/>
+              </w:rPr>
+              <w:tab/>
+            </w:r>
+            <w:r>
+              <w:rPr>
+                <w:noProof/>
+                <w:webHidden/>
+              </w:rPr>
+              <w:fldChar w:fldCharType="begin"/>
+            </w:r>
+            <w:r>
+              <w:rPr>
+                <w:noProof/>
+                <w:webHidden/>
+              </w:rPr>
+              <w:instrText xml:space="preserve"> PAGEREF _Toc497468251 \h </w:instrText>
+            </w:r>
+            <w:r>
+              <w:rPr>
+                <w:noProof/>
+                <w:webHidden/>
+              </w:rPr>
+            </w:r>
+            <w:r>
+              <w:rPr>
+                <w:noProof/>
+                <w:webHidden/>
+              </w:rPr>
+              <w:fldChar w:fldCharType="separate"/>
+            </w:r>
+            <w:r>
+              <w:rPr>
+                <w:noProof/>
+                <w:webHidden/>
+              </w:rPr>
+              <w:t>6</w:t>
             </w:r>
             <w:r>
               <w:rPr>
@@ -1814,13 +1912,13 @@
               <w:lang w:val="de-DE"/>
             </w:rPr>
           </w:pPr>
-          <w:hyperlink w:anchor="_Toc496078378" w:history="1">
+          <w:hyperlink w:anchor="_Toc497468252" w:history="1">
             <w:r>
               <w:rPr>
                 <w:rStyle w:val="Link"/>
                 <w:noProof/>
               </w:rPr>
-              <w:t>2.4.</w:t>
+              <w:t>3.1.</w:t>
             </w:r>
             <w:r>
               <w:rPr>
@@ -1840,7 +1938,7 @@
                 <w:rStyle w:val="Link"/>
                 <w:noProof/>
               </w:rPr>
-              <w:t>Operational and Environmental Constraints</w:t>
+              <w:t>Goals</w:t>
             </w:r>
             <w:r>
               <w:rPr>
@@ -1861,7 +1959,7 @@
                 <w:noProof/>
                 <w:webHidden/>
               </w:rPr>
-              <w:instrText xml:space="preserve"> PAGEREF _Toc496078378 \h </w:instrText>
+              <w:instrText xml:space="preserve"> PAGEREF _Toc497468252 \h </w:instrText>
             </w:r>
             <w:r>
               <w:rPr>
@@ -1882,6 +1980,102 @@
                 <w:webHidden/>
               </w:rPr>
               <w:t>6</w:t>
+            </w:r>
+            <w:r>
+              <w:rPr>
+                <w:noProof/>
+                <w:webHidden/>
+              </w:rPr>
+              <w:fldChar w:fldCharType="end"/>
+            </w:r>
+          </w:hyperlink>
+        </w:p>
+        <w:p>
+          <w:pPr>
+            <w:pStyle w:val="Verzeichnis2"/>
+            <w:tabs>
+              <w:tab w:val="left" w:pos="880"/>
+              <w:tab w:val="right" w:leader="dot" w:pos="9350"/>
+            </w:tabs>
+            <w:rPr>
+              <w:rFonts w:eastAsiaTheme="minorEastAsia" w:cstheme="minorBidi"/>
+              <w:i w:val="0"/>
+              <w:iCs w:val="0"/>
+              <w:noProof/>
+              <w:color w:val="auto"/>
+              <w:sz w:val="24"/>
+              <w:szCs w:val="24"/>
+              <w:lang w:val="de-DE"/>
+            </w:rPr>
+          </w:pPr>
+          <w:hyperlink w:anchor="_Toc497468253" w:history="1">
+            <w:r>
+              <w:rPr>
+                <w:rStyle w:val="Link"/>
+                <w:noProof/>
+              </w:rPr>
+              <w:t>3.2.</w:t>
+            </w:r>
+            <w:r>
+              <w:rPr>
+                <w:rFonts w:eastAsiaTheme="minorEastAsia" w:cstheme="minorBidi"/>
+                <w:i w:val="0"/>
+                <w:iCs w:val="0"/>
+                <w:noProof/>
+                <w:color w:val="auto"/>
+                <w:sz w:val="24"/>
+                <w:szCs w:val="24"/>
+                <w:lang w:val="de-DE"/>
+              </w:rPr>
+              <w:tab/>
+            </w:r>
+            <w:r>
+              <w:rPr>
+                <w:rStyle w:val="Link"/>
+                <w:noProof/>
+              </w:rPr>
+              <w:t>Measures</w:t>
+            </w:r>
+            <w:r>
+              <w:rPr>
+                <w:noProof/>
+                <w:webHidden/>
+              </w:rPr>
+              <w:tab/>
+            </w:r>
+            <w:r>
+              <w:rPr>
+                <w:noProof/>
+                <w:webHidden/>
+              </w:rPr>
+              <w:fldChar w:fldCharType="begin"/>
+            </w:r>
+            <w:r>
+              <w:rPr>
+                <w:noProof/>
+                <w:webHidden/>
+              </w:rPr>
+              <w:instrText xml:space="preserve"> PAGEREF _Toc497468253 \h </w:instrText>
+            </w:r>
+            <w:r>
+              <w:rPr>
+                <w:noProof/>
+                <w:webHidden/>
+              </w:rPr>
+            </w:r>
+            <w:r>
+              <w:rPr>
+                <w:noProof/>
+                <w:webHidden/>
+              </w:rPr>
+              <w:fldChar w:fldCharType="separate"/>
+            </w:r>
+            <w:r>
+              <w:rPr>
+                <w:noProof/>
+                <w:webHidden/>
+              </w:rPr>
+              <w:t>7</w:t>
             </w:r>
             <w:r>
               <w:rPr>
@@ -1910,13 +2104,13 @@
               <w:lang w:val="de-DE"/>
             </w:rPr>
           </w:pPr>
-          <w:hyperlink w:anchor="_Toc496078379" w:history="1">
+          <w:hyperlink w:anchor="_Toc497468254" w:history="1">
             <w:r>
               <w:rPr>
                 <w:rStyle w:val="Link"/>
                 <w:noProof/>
               </w:rPr>
-              <w:t>3.</w:t>
+              <w:t>4.</w:t>
             </w:r>
             <w:r>
               <w:rPr>
@@ -1936,7 +2130,7 @@
                 <w:rStyle w:val="Link"/>
                 <w:noProof/>
               </w:rPr>
-              <w:t>Goals and Measures</w:t>
+              <w:t>Safety Culture</w:t>
             </w:r>
             <w:r>
               <w:rPr>
@@ -1957,199 +2151,7 @@
                 <w:noProof/>
                 <w:webHidden/>
               </w:rPr>
-              <w:instrText xml:space="preserve"> PAGEREF _Toc496078379 \h </w:instrText>
-            </w:r>
-            <w:r>
-              <w:rPr>
-                <w:noProof/>
-                <w:webHidden/>
-              </w:rPr>
-            </w:r>
-            <w:r>
-              <w:rPr>
-                <w:noProof/>
-                <w:webHidden/>
-              </w:rPr>
-              <w:fldChar w:fldCharType="separate"/>
-            </w:r>
-            <w:r>
-              <w:rPr>
-                <w:noProof/>
-                <w:webHidden/>
-              </w:rPr>
-              <w:t>6</w:t>
-            </w:r>
-            <w:r>
-              <w:rPr>
-                <w:noProof/>
-                <w:webHidden/>
-              </w:rPr>
-              <w:fldChar w:fldCharType="end"/>
-            </w:r>
-          </w:hyperlink>
-        </w:p>
-        <w:p>
-          <w:pPr>
-            <w:pStyle w:val="Verzeichnis2"/>
-            <w:tabs>
-              <w:tab w:val="left" w:pos="880"/>
-              <w:tab w:val="right" w:leader="dot" w:pos="9350"/>
-            </w:tabs>
-            <w:rPr>
-              <w:rFonts w:eastAsiaTheme="minorEastAsia" w:cstheme="minorBidi"/>
-              <w:i w:val="0"/>
-              <w:iCs w:val="0"/>
-              <w:noProof/>
-              <w:color w:val="auto"/>
-              <w:sz w:val="24"/>
-              <w:szCs w:val="24"/>
-              <w:lang w:val="de-DE"/>
-            </w:rPr>
-          </w:pPr>
-          <w:hyperlink w:anchor="_Toc496078380" w:history="1">
-            <w:r>
-              <w:rPr>
-                <w:rStyle w:val="Link"/>
-                <w:noProof/>
-              </w:rPr>
-              <w:t>3.1.</w:t>
-            </w:r>
-            <w:r>
-              <w:rPr>
-                <w:rFonts w:eastAsiaTheme="minorEastAsia" w:cstheme="minorBidi"/>
-                <w:i w:val="0"/>
-                <w:iCs w:val="0"/>
-                <w:noProof/>
-                <w:color w:val="auto"/>
-                <w:sz w:val="24"/>
-                <w:szCs w:val="24"/>
-                <w:lang w:val="de-DE"/>
-              </w:rPr>
-              <w:tab/>
-            </w:r>
-            <w:r>
-              <w:rPr>
-                <w:rStyle w:val="Link"/>
-                <w:noProof/>
-              </w:rPr>
-              <w:t>Goals</w:t>
-            </w:r>
-            <w:r>
-              <w:rPr>
-                <w:noProof/>
-                <w:webHidden/>
-              </w:rPr>
-              <w:tab/>
-            </w:r>
-            <w:r>
-              <w:rPr>
-                <w:noProof/>
-                <w:webHidden/>
-              </w:rPr>
-              <w:fldChar w:fldCharType="begin"/>
-            </w:r>
-            <w:r>
-              <w:rPr>
-                <w:noProof/>
-                <w:webHidden/>
-              </w:rPr>
-              <w:instrText xml:space="preserve"> PAGEREF _Toc496078380 \h </w:instrText>
-            </w:r>
-            <w:r>
-              <w:rPr>
-                <w:noProof/>
-                <w:webHidden/>
-              </w:rPr>
-            </w:r>
-            <w:r>
-              <w:rPr>
-                <w:noProof/>
-                <w:webHidden/>
-              </w:rPr>
-              <w:fldChar w:fldCharType="separate"/>
-            </w:r>
-            <w:r>
-              <w:rPr>
-                <w:noProof/>
-                <w:webHidden/>
-              </w:rPr>
-              <w:t>6</w:t>
-            </w:r>
-            <w:r>
-              <w:rPr>
-                <w:noProof/>
-                <w:webHidden/>
-              </w:rPr>
-              <w:fldChar w:fldCharType="end"/>
-            </w:r>
-          </w:hyperlink>
-        </w:p>
-        <w:p>
-          <w:pPr>
-            <w:pStyle w:val="Verzeichnis2"/>
-            <w:tabs>
-              <w:tab w:val="left" w:pos="880"/>
-              <w:tab w:val="right" w:leader="dot" w:pos="9350"/>
-            </w:tabs>
-            <w:rPr>
-              <w:rFonts w:eastAsiaTheme="minorEastAsia" w:cstheme="minorBidi"/>
-              <w:i w:val="0"/>
-              <w:iCs w:val="0"/>
-              <w:noProof/>
-              <w:color w:val="auto"/>
-              <w:sz w:val="24"/>
-              <w:szCs w:val="24"/>
-              <w:lang w:val="de-DE"/>
-            </w:rPr>
-          </w:pPr>
-          <w:hyperlink w:anchor="_Toc496078381" w:history="1">
-            <w:r>
-              <w:rPr>
-                <w:rStyle w:val="Link"/>
-                <w:noProof/>
-              </w:rPr>
-              <w:t>3.2.</w:t>
-            </w:r>
-            <w:r>
-              <w:rPr>
-                <w:rFonts w:eastAsiaTheme="minorEastAsia" w:cstheme="minorBidi"/>
-                <w:i w:val="0"/>
-                <w:iCs w:val="0"/>
-                <w:noProof/>
-                <w:color w:val="auto"/>
-                <w:sz w:val="24"/>
-                <w:szCs w:val="24"/>
-                <w:lang w:val="de-DE"/>
-              </w:rPr>
-              <w:tab/>
-            </w:r>
-            <w:r>
-              <w:rPr>
-                <w:rStyle w:val="Link"/>
-                <w:noProof/>
-              </w:rPr>
-              <w:t>Measures</w:t>
-            </w:r>
-            <w:r>
-              <w:rPr>
-                <w:noProof/>
-                <w:webHidden/>
-              </w:rPr>
-              <w:tab/>
-            </w:r>
-            <w:r>
-              <w:rPr>
-                <w:noProof/>
-                <w:webHidden/>
-              </w:rPr>
-              <w:fldChar w:fldCharType="begin"/>
-            </w:r>
-            <w:r>
-              <w:rPr>
-                <w:noProof/>
-                <w:webHidden/>
-              </w:rPr>
-              <w:instrText xml:space="preserve"> PAGEREF _Toc496078381 \h </w:instrText>
+              <w:instrText xml:space="preserve"> PAGEREF _Toc497468254 \h </w:instrText>
             </w:r>
             <w:r>
               <w:rPr>
@@ -2198,13 +2200,13 @@
               <w:lang w:val="de-DE"/>
             </w:rPr>
           </w:pPr>
-          <w:hyperlink w:anchor="_Toc496078382" w:history="1">
+          <w:hyperlink w:anchor="_Toc497468255" w:history="1">
             <w:r>
               <w:rPr>
                 <w:rStyle w:val="Link"/>
                 <w:noProof/>
               </w:rPr>
-              <w:t>4.</w:t>
+              <w:t>5.</w:t>
             </w:r>
             <w:r>
               <w:rPr>
@@ -2224,7 +2226,7 @@
                 <w:rStyle w:val="Link"/>
                 <w:noProof/>
               </w:rPr>
-              <w:t>Safety Culture</w:t>
+              <w:t>Safety Lifecycle Tailoring</w:t>
             </w:r>
             <w:r>
               <w:rPr>
@@ -2245,7 +2247,7 @@
                 <w:noProof/>
                 <w:webHidden/>
               </w:rPr>
-              <w:instrText xml:space="preserve"> PAGEREF _Toc496078382 \h </w:instrText>
+              <w:instrText xml:space="preserve"> PAGEREF _Toc497468255 \h </w:instrText>
             </w:r>
             <w:r>
               <w:rPr>
@@ -2265,7 +2267,7 @@
                 <w:noProof/>
                 <w:webHidden/>
               </w:rPr>
-              <w:t>7</w:t>
+              <w:t>9</w:t>
             </w:r>
             <w:r>
               <w:rPr>
@@ -2294,13 +2296,13 @@
               <w:lang w:val="de-DE"/>
             </w:rPr>
           </w:pPr>
-          <w:hyperlink w:anchor="_Toc496078383" w:history="1">
+          <w:hyperlink w:anchor="_Toc497468256" w:history="1">
             <w:r>
               <w:rPr>
                 <w:rStyle w:val="Link"/>
                 <w:noProof/>
               </w:rPr>
-              <w:t>5.</w:t>
+              <w:t>6.</w:t>
             </w:r>
             <w:r>
               <w:rPr>
@@ -2320,7 +2322,7 @@
                 <w:rStyle w:val="Link"/>
                 <w:noProof/>
               </w:rPr>
-              <w:t>Safety Lifecycle Tailoring</w:t>
+              <w:t>Roles</w:t>
             </w:r>
             <w:r>
               <w:rPr>
@@ -2341,7 +2343,7 @@
                 <w:noProof/>
                 <w:webHidden/>
               </w:rPr>
-              <w:instrText xml:space="preserve"> PAGEREF _Toc496078383 \h </w:instrText>
+              <w:instrText xml:space="preserve"> PAGEREF _Toc497468256 \h </w:instrText>
             </w:r>
             <w:r>
               <w:rPr>
@@ -2361,7 +2363,7 @@
                 <w:noProof/>
                 <w:webHidden/>
               </w:rPr>
-              <w:t>8</w:t>
+              <w:t>10</w:t>
             </w:r>
             <w:r>
               <w:rPr>
@@ -2390,13 +2392,13 @@
               <w:lang w:val="de-DE"/>
             </w:rPr>
           </w:pPr>
-          <w:hyperlink w:anchor="_Toc496078384" w:history="1">
+          <w:hyperlink w:anchor="_Toc497468257" w:history="1">
             <w:r>
               <w:rPr>
                 <w:rStyle w:val="Link"/>
                 <w:noProof/>
               </w:rPr>
-              <w:t>6.</w:t>
+              <w:t>7.</w:t>
             </w:r>
             <w:r>
               <w:rPr>
@@ -2416,7 +2418,7 @@
                 <w:rStyle w:val="Link"/>
                 <w:noProof/>
               </w:rPr>
-              <w:t>Roles</w:t>
+              <w:t>Development Interface Agreement (DIA)</w:t>
             </w:r>
             <w:r>
               <w:rPr>
@@ -2437,7 +2439,7 @@
                 <w:noProof/>
                 <w:webHidden/>
               </w:rPr>
-              <w:instrText xml:space="preserve"> PAGEREF _Toc496078384 \h </w:instrText>
+              <w:instrText xml:space="preserve"> PAGEREF _Toc497468257 \h </w:instrText>
             </w:r>
             <w:r>
               <w:rPr>
@@ -2486,13 +2488,13 @@
               <w:lang w:val="de-DE"/>
             </w:rPr>
           </w:pPr>
-          <w:hyperlink w:anchor="_Toc496078385" w:history="1">
+          <w:hyperlink w:anchor="_Toc497468258" w:history="1">
             <w:r>
               <w:rPr>
                 <w:rStyle w:val="Link"/>
                 <w:noProof/>
               </w:rPr>
-              <w:t>7.</w:t>
+              <w:t>8.</w:t>
             </w:r>
             <w:r>
               <w:rPr>
@@ -2512,7 +2514,7 @@
                 <w:rStyle w:val="Link"/>
                 <w:noProof/>
               </w:rPr>
-              <w:t>Development Interface Agreement (DIA)</w:t>
+              <w:t>Confirmation Measures</w:t>
             </w:r>
             <w:r>
               <w:rPr>
@@ -2533,103 +2535,7 @@
                 <w:noProof/>
                 <w:webHidden/>
               </w:rPr>
-              <w:instrText xml:space="preserve"> PAGEREF _Toc496078385 \h </w:instrText>
-            </w:r>
-            <w:r>
-              <w:rPr>
-                <w:noProof/>
-                <w:webHidden/>
-              </w:rPr>
-            </w:r>
-            <w:r>
-              <w:rPr>
-                <w:noProof/>
-                <w:webHidden/>
-              </w:rPr>
-              <w:fldChar w:fldCharType="separate"/>
-            </w:r>
-            <w:r>
-              <w:rPr>
-                <w:noProof/>
-                <w:webHidden/>
-              </w:rPr>
-              <w:t>10</w:t>
-            </w:r>
-            <w:r>
-              <w:rPr>
-                <w:noProof/>
-                <w:webHidden/>
-              </w:rPr>
-              <w:fldChar w:fldCharType="end"/>
-            </w:r>
-          </w:hyperlink>
-        </w:p>
-        <w:p>
-          <w:pPr>
-            <w:pStyle w:val="Verzeichnis1"/>
-            <w:tabs>
-              <w:tab w:val="left" w:pos="440"/>
-              <w:tab w:val="right" w:leader="dot" w:pos="9350"/>
-            </w:tabs>
-            <w:rPr>
-              <w:rFonts w:eastAsiaTheme="minorEastAsia" w:cstheme="minorBidi"/>
-              <w:b w:val="0"/>
-              <w:bCs w:val="0"/>
-              <w:noProof/>
-              <w:color w:val="auto"/>
-              <w:sz w:val="24"/>
-              <w:szCs w:val="24"/>
-              <w:lang w:val="de-DE"/>
-            </w:rPr>
-          </w:pPr>
-          <w:hyperlink w:anchor="_Toc496078386" w:history="1">
-            <w:r>
-              <w:rPr>
-                <w:rStyle w:val="Link"/>
-                <w:noProof/>
-              </w:rPr>
-              <w:t>8.</w:t>
-            </w:r>
-            <w:r>
-              <w:rPr>
-                <w:rFonts w:eastAsiaTheme="minorEastAsia" w:cstheme="minorBidi"/>
-                <w:b w:val="0"/>
-                <w:bCs w:val="0"/>
-                <w:noProof/>
-                <w:color w:val="auto"/>
-                <w:sz w:val="24"/>
-                <w:szCs w:val="24"/>
-                <w:lang w:val="de-DE"/>
-              </w:rPr>
-              <w:tab/>
-            </w:r>
-            <w:r>
-              <w:rPr>
-                <w:rStyle w:val="Link"/>
-                <w:noProof/>
-              </w:rPr>
-              <w:t>Confirmation Measures</w:t>
-            </w:r>
-            <w:r>
-              <w:rPr>
-                <w:noProof/>
-                <w:webHidden/>
-              </w:rPr>
-              <w:tab/>
-            </w:r>
-            <w:r>
-              <w:rPr>
-                <w:noProof/>
-                <w:webHidden/>
-              </w:rPr>
-              <w:fldChar w:fldCharType="begin"/>
-            </w:r>
-            <w:r>
-              <w:rPr>
-                <w:noProof/>
-                <w:webHidden/>
-              </w:rPr>
-              <w:instrText xml:space="preserve"> PAGEREF _Toc496078386 \h </w:instrText>
+              <w:instrText xml:space="preserve"> PAGEREF _Toc497468258 \h </w:instrText>
             </w:r>
             <w:r>
               <w:rPr>
@@ -2685,12 +2591,12 @@
       <w:r>
         <w:br w:type="page"/>
       </w:r>
-      <w:bookmarkStart w:id="9" w:name="_Toc496078370"/>
+      <w:bookmarkStart w:id="10" w:name="_Toc497468243"/>
       <w:r>
         <w:lastRenderedPageBreak/>
         <w:t>Introduction</w:t>
       </w:r>
-      <w:bookmarkEnd w:id="9"/>
+      <w:bookmarkEnd w:id="10"/>
     </w:p>
     <w:p>
       <w:pPr>
@@ -2700,14 +2606,14 @@
           <w:lang w:val="en-GB"/>
         </w:rPr>
       </w:pPr>
-      <w:bookmarkStart w:id="10" w:name="_Toc496078371"/>
+      <w:bookmarkStart w:id="11" w:name="_Toc497468244"/>
       <w:r>
         <w:rPr>
           <w:lang w:val="en-GB"/>
         </w:rPr>
         <w:t>Purpose of the Safety Plan</w:t>
       </w:r>
-      <w:bookmarkEnd w:id="10"/>
+      <w:bookmarkEnd w:id="11"/>
     </w:p>
     <w:p>
       <w:pPr>
@@ -2748,11 +2654,11 @@
         <w:pStyle w:val="berschrift2"/>
         <w:contextualSpacing w:val="0"/>
       </w:pPr>
-      <w:bookmarkStart w:id="11" w:name="_Toc496078372"/>
+      <w:bookmarkStart w:id="12" w:name="_Toc497468245"/>
       <w:r>
         <w:t>Scope of the Project</w:t>
       </w:r>
-      <w:bookmarkEnd w:id="11"/>
+      <w:bookmarkEnd w:id="12"/>
     </w:p>
     <w:p>
       <w:r>
@@ -2833,11 +2739,11 @@
         <w:pStyle w:val="berschrift2"/>
         <w:contextualSpacing w:val="0"/>
       </w:pPr>
-      <w:bookmarkStart w:id="12" w:name="_Toc496078373"/>
+      <w:bookmarkStart w:id="13" w:name="_Toc497468246"/>
       <w:r>
         <w:t>Deliverables of the Project</w:t>
       </w:r>
-      <w:bookmarkEnd w:id="12"/>
+      <w:bookmarkEnd w:id="13"/>
     </w:p>
     <w:p>
       <w:r>
@@ -2909,12 +2815,12 @@
         <w:pStyle w:val="berschrift1"/>
         <w:contextualSpacing w:val="0"/>
       </w:pPr>
-      <w:bookmarkStart w:id="13" w:name="_Toc496078374"/>
+      <w:bookmarkStart w:id="14" w:name="_Toc497468247"/>
       <w:r>
         <w:lastRenderedPageBreak/>
         <w:t>Item Definition</w:t>
       </w:r>
-      <w:bookmarkEnd w:id="13"/>
+      <w:bookmarkEnd w:id="14"/>
     </w:p>
     <w:p>
       <w:pPr>
@@ -2923,14 +2829,14 @@
           <w:lang w:val="en-GB"/>
         </w:rPr>
       </w:pPr>
-      <w:bookmarkStart w:id="14" w:name="_Toc496078375"/>
+      <w:bookmarkStart w:id="15" w:name="_Toc497468248"/>
       <w:r>
         <w:rPr>
           <w:lang w:val="en-GB"/>
         </w:rPr>
         <w:t>Advanced Driver Assistance System (ADAS)</w:t>
       </w:r>
-      <w:bookmarkEnd w:id="14"/>
+      <w:bookmarkEnd w:id="15"/>
     </w:p>
     <w:p>
       <w:pPr>
@@ -3108,14 +3014,14 @@
           <w:lang w:val="en-GB"/>
         </w:rPr>
       </w:pPr>
-      <w:bookmarkStart w:id="15" w:name="_Toc496078376"/>
+      <w:bookmarkStart w:id="16" w:name="_Toc497468249"/>
       <w:r>
         <w:rPr>
           <w:lang w:val="en-GB"/>
         </w:rPr>
         <w:t>Lane Assistance System</w:t>
       </w:r>
-      <w:bookmarkEnd w:id="15"/>
+      <w:bookmarkEnd w:id="16"/>
     </w:p>
     <w:p>
       <w:pPr>
@@ -3226,16 +3132,6 @@
         </w:rPr>
         <w:t>The item in question is visualized by the following picture:</w:t>
       </w:r>
-    </w:p>
-    <w:p>
-      <w:pPr>
-        <w:jc w:val="both"/>
-        <w:rPr>
-          <w:sz w:val="12"/>
-          <w:szCs w:val="12"/>
-          <w:lang w:val="en-GB"/>
-        </w:rPr>
-      </w:pPr>
     </w:p>
     <w:p>
       <w:pPr>
@@ -3314,19 +3210,29 @@
           <w:lang w:val="en-GB"/>
         </w:rPr>
       </w:pPr>
-      <w:r>
-        <w:rPr>
-          <w:lang w:val="en-GB"/>
-        </w:rPr>
+    </w:p>
+    <w:p>
+      <w:pPr>
+        <w:jc w:val="both"/>
+        <w:rPr>
+          <w:lang w:val="en-GB"/>
+        </w:rPr>
+      </w:pPr>
+    </w:p>
+    <w:p>
+      <w:pPr>
+        <w:jc w:val="both"/>
+        <w:rPr>
+          <w:lang w:val="en-GB"/>
+        </w:rPr>
+      </w:pPr>
+      <w:r>
+        <w:rPr>
+          <w:lang w:val="en-GB"/>
+        </w:rPr>
+        <w:lastRenderedPageBreak/>
         <w:t>The item in question can be split up in the following systems/sub-systems:</w:t>
       </w:r>
-    </w:p>
-    <w:p>
-      <w:pPr>
-        <w:rPr>
-          <w:lang w:val="en-GB"/>
-        </w:rPr>
-      </w:pPr>
     </w:p>
     <w:p>
       <w:pPr>
@@ -3455,9 +3361,8 @@
           <w:szCs w:val="28"/>
           <w:lang w:val="en-GB"/>
         </w:rPr>
-        <w:t>Sub-</w:t>
-      </w:r>
-      <w:proofErr w:type="spellStart"/>
+        <w:t>Sub-Sy</w:t>
+      </w:r>
       <w:r>
         <w:rPr>
           <w:i/>
@@ -3465,9 +3370,8 @@
           <w:szCs w:val="28"/>
           <w:lang w:val="en-GB"/>
         </w:rPr>
-        <w:t>Sytem</w:t>
-      </w:r>
-      <w:proofErr w:type="spellEnd"/>
+        <w:t>s</w:t>
+      </w:r>
       <w:r>
         <w:rPr>
           <w:i/>
@@ -3475,7 +3379,7 @@
           <w:szCs w:val="28"/>
           <w:lang w:val="en-GB"/>
         </w:rPr>
-        <w:t xml:space="preserve"> Car Display</w:t>
+        <w:t>tem Car Display</w:t>
       </w:r>
     </w:p>
     <w:p>
@@ -3556,20 +3460,66 @@
         </w:rPr>
         <w:t xml:space="preserve">The electronic power steering sub-system generates an oscillating steering torque to give the driver a haptic feedback when he/she leaves the actual lane. In addition to this it adds extra steering torque to help the driver move backwards to the </w:t>
       </w:r>
-      <w:proofErr w:type="spellStart"/>
-      <w:r>
-        <w:rPr>
-          <w:lang w:val="en-GB"/>
-        </w:rPr>
-        <w:t>center</w:t>
-      </w:r>
-      <w:proofErr w:type="spellEnd"/>
+      <w:r>
+        <w:rPr>
+          <w:lang w:val="en-GB"/>
+        </w:rPr>
+        <w:t>centre</w:t>
+      </w:r>
       <w:r>
         <w:rPr>
           <w:lang w:val="en-GB"/>
         </w:rPr>
         <w:t xml:space="preserve"> of the lane.</w:t>
       </w:r>
+    </w:p>
+    <w:p>
+      <w:pPr>
+        <w:jc w:val="both"/>
+        <w:rPr>
+          <w:lang w:val="en-GB"/>
+        </w:rPr>
+      </w:pPr>
+    </w:p>
+    <w:p>
+      <w:pPr>
+        <w:jc w:val="both"/>
+        <w:rPr>
+          <w:lang w:val="en-GB"/>
+        </w:rPr>
+      </w:pPr>
+    </w:p>
+    <w:p>
+      <w:pPr>
+        <w:jc w:val="both"/>
+        <w:rPr>
+          <w:lang w:val="en-GB"/>
+        </w:rPr>
+      </w:pPr>
+    </w:p>
+    <w:p>
+      <w:pPr>
+        <w:jc w:val="both"/>
+        <w:rPr>
+          <w:lang w:val="en-GB"/>
+        </w:rPr>
+      </w:pPr>
+    </w:p>
+    <w:p>
+      <w:pPr>
+        <w:jc w:val="both"/>
+        <w:rPr>
+          <w:lang w:val="en-GB"/>
+        </w:rPr>
+      </w:pPr>
+    </w:p>
+    <w:p>
+      <w:pPr>
+        <w:jc w:val="both"/>
+        <w:rPr>
+          <w:lang w:val="en-GB"/>
+        </w:rPr>
+      </w:pPr>
     </w:p>
     <w:p>
       <w:pPr>
@@ -3579,14 +3529,15 @@
           <w:lang w:val="en-GB"/>
         </w:rPr>
       </w:pPr>
-      <w:bookmarkStart w:id="16" w:name="_Toc496078377"/>
-      <w:r>
-        <w:rPr>
-          <w:lang w:val="en-GB"/>
-        </w:rPr>
+      <w:bookmarkStart w:id="17" w:name="_Toc497468250"/>
+      <w:r>
+        <w:rPr>
+          <w:lang w:val="en-GB"/>
+        </w:rPr>
+        <w:lastRenderedPageBreak/>
         <w:t>Lane Assistance System Functionality</w:t>
       </w:r>
-      <w:bookmarkEnd w:id="16"/>
+      <w:bookmarkEnd w:id="17"/>
     </w:p>
     <w:p>
       <w:pPr>
@@ -3633,17 +3584,37 @@
           <w:szCs w:val="28"/>
           <w:lang w:val="en-GB"/>
         </w:rPr>
-        <w:t xml:space="preserve"> (</w:t>
+        <w:t xml:space="preserve"> </w:t>
       </w:r>
       <w:r>
         <w:rPr>
           <w:i/>
-          <w:color w:val="FF0000"/>
+          <w:color w:val="auto"/>
           <w:sz w:val="28"/>
           <w:szCs w:val="28"/>
           <w:lang w:val="en-GB"/>
         </w:rPr>
-        <w:t>LDW???)</w:t>
+        <w:t>(</w:t>
+      </w:r>
+      <w:r>
+        <w:rPr>
+          <w:i/>
+          <w:color w:val="auto"/>
+          <w:sz w:val="28"/>
+          <w:szCs w:val="28"/>
+          <w:lang w:val="en-GB"/>
+        </w:rPr>
+        <w:t>LDW</w:t>
+      </w:r>
+      <w:r>
+        <w:rPr>
+          <w:i/>
+          <w:color w:val="auto"/>
+          <w:sz w:val="28"/>
+          <w:szCs w:val="28"/>
+          <w:lang w:val="en-GB"/>
+        </w:rPr>
+        <w:t>)</w:t>
       </w:r>
     </w:p>
     <w:p>
@@ -3692,53 +3663,66 @@
           <w:szCs w:val="28"/>
           <w:lang w:val="en-GB"/>
         </w:rPr>
-        <w:t>Lane Keeping A</w:t>
+        <w:t xml:space="preserve">Lane Keeping </w:t>
       </w:r>
       <w:r>
         <w:rPr>
           <w:i/>
+          <w:color w:val="auto"/>
           <w:sz w:val="28"/>
           <w:szCs w:val="28"/>
           <w:lang w:val="en-GB"/>
         </w:rPr>
-        <w:t>ssistance</w:t>
+        <w:t>A</w:t>
       </w:r>
       <w:r>
         <w:rPr>
           <w:i/>
+          <w:color w:val="auto"/>
           <w:sz w:val="28"/>
           <w:szCs w:val="28"/>
           <w:lang w:val="en-GB"/>
         </w:rPr>
-        <w:t xml:space="preserve"> </w:t>
+        <w:t>ssistance</w:t>
       </w:r>
       <w:r>
         <w:rPr>
           <w:i/>
+          <w:color w:val="auto"/>
           <w:sz w:val="28"/>
           <w:szCs w:val="28"/>
           <w:lang w:val="en-GB"/>
         </w:rPr>
-        <w:t>(</w:t>
+        <w:t xml:space="preserve"> </w:t>
       </w:r>
       <w:r>
         <w:rPr>
           <w:i/>
-          <w:color w:val="FF0000"/>
+          <w:color w:val="auto"/>
           <w:sz w:val="28"/>
           <w:szCs w:val="28"/>
           <w:lang w:val="en-GB"/>
         </w:rPr>
-        <w:t>LKA???</w:t>
+        <w:t>(</w:t>
       </w:r>
       <w:r>
         <w:rPr>
           <w:i/>
-          <w:color w:val="FF0000"/>
+          <w:color w:val="auto"/>
           <w:sz w:val="28"/>
           <w:szCs w:val="28"/>
           <w:lang w:val="en-GB"/>
         </w:rPr>
+        <w:t>LKA</w:t>
+      </w:r>
+      <w:r>
+        <w:rPr>
+          <w:i/>
+          <w:color w:val="auto"/>
+          <w:sz w:val="28"/>
+          <w:szCs w:val="28"/>
+          <w:lang w:val="en-GB"/>
+        </w:rPr>
         <w:t>)</w:t>
       </w:r>
     </w:p>
@@ -3753,7 +3737,6 @@
         <w:rPr>
           <w:lang w:val="en-GB"/>
         </w:rPr>
-        <w:lastRenderedPageBreak/>
         <w:t>When the driver drifts towards the edge of the lane, the lane keeping assistance provides automatic assistance to the driver by turning the steering wheel towards the centre of the lane.</w:t>
       </w:r>
       <w:r>
@@ -3954,15 +3937,7 @@
         <w:rPr>
           <w:lang w:val="en-GB"/>
         </w:rPr>
-        <w:t>P</w:t>
-      </w:r>
-      <w:bookmarkStart w:id="17" w:name="_GoBack"/>
-      <w:bookmarkEnd w:id="17"/>
-      <w:r>
-        <w:rPr>
-          <w:lang w:val="en-GB"/>
-        </w:rPr>
-        <w:t>edestrian Protection</w:t>
+        <w:t>Pedestrian Protection</w:t>
       </w:r>
     </w:p>
     <w:p>
@@ -3970,7 +3945,7 @@
         <w:pStyle w:val="berschrift1"/>
         <w:contextualSpacing w:val="0"/>
       </w:pPr>
-      <w:bookmarkStart w:id="18" w:name="_Toc496078379"/>
+      <w:bookmarkStart w:id="18" w:name="_Toc497468251"/>
       <w:r>
         <w:t>Goals and Measures</w:t>
       </w:r>
@@ -3980,7 +3955,7 @@
       <w:pPr>
         <w:pStyle w:val="berschrift2"/>
       </w:pPr>
-      <w:bookmarkStart w:id="19" w:name="_Toc496078380"/>
+      <w:bookmarkStart w:id="19" w:name="_Toc497468252"/>
       <w:r>
         <w:t>Goals</w:t>
       </w:r>
@@ -4019,7 +3994,19 @@
         <w:rPr>
           <w:lang w:val="en-GB"/>
         </w:rPr>
-        <w:t>The goals of the Lane Assistance Functional Safety Plan are:</w:t>
+        <w:t xml:space="preserve">The </w:t>
+      </w:r>
+      <w:r>
+        <w:rPr>
+          <w:lang w:val="en-GB"/>
+        </w:rPr>
+        <w:t xml:space="preserve">concrete </w:t>
+      </w:r>
+      <w:r>
+        <w:rPr>
+          <w:lang w:val="en-GB"/>
+        </w:rPr>
+        <w:t>goals of the Lane Assistance Functional Safety Plan are:</w:t>
       </w:r>
     </w:p>
     <w:p>
@@ -4031,13 +4018,13 @@
         </w:numPr>
         <w:jc w:val="both"/>
         <w:rPr>
-          <w:color w:val="FF0000"/>
-          <w:lang w:val="en-GB"/>
-        </w:rPr>
-      </w:pPr>
-      <w:r>
-        <w:rPr>
-          <w:color w:val="FF0000"/>
+          <w:color w:val="auto"/>
+          <w:lang w:val="en-GB"/>
+        </w:rPr>
+      </w:pPr>
+      <w:r>
+        <w:rPr>
+          <w:color w:val="auto"/>
           <w:lang w:val="en-GB"/>
         </w:rPr>
         <w:t>Collect risky situations for the electrical and electronic parts of a tracking system, which can lead to physical damage to vehicle occupants.</w:t>
@@ -4052,25 +4039,30 @@
         </w:numPr>
         <w:jc w:val="both"/>
         <w:rPr>
-          <w:color w:val="FF0000"/>
-          <w:lang w:val="en-GB"/>
-        </w:rPr>
-      </w:pPr>
-      <w:proofErr w:type="spellStart"/>
-      <w:r>
-        <w:rPr>
-          <w:color w:val="FF0000"/>
-          <w:lang w:val="en-GB"/>
-        </w:rPr>
-        <w:t>Analyze</w:t>
-      </w:r>
-      <w:proofErr w:type="spellEnd"/>
-      <w:r>
-        <w:rPr>
-          <w:color w:val="FF0000"/>
-          <w:lang w:val="en-GB"/>
-        </w:rPr>
-        <w:t xml:space="preserve"> the risk level of the situations.</w:t>
+          <w:color w:val="auto"/>
+          <w:lang w:val="en-GB"/>
+        </w:rPr>
+      </w:pPr>
+      <w:r>
+        <w:rPr>
+          <w:color w:val="auto"/>
+          <w:lang w:val="en-GB"/>
+        </w:rPr>
+        <w:t>Analyse</w:t>
+      </w:r>
+      <w:r>
+        <w:rPr>
+          <w:color w:val="auto"/>
+          <w:lang w:val="en-GB"/>
+        </w:rPr>
+        <w:t xml:space="preserve"> t</w:t>
+      </w:r>
+      <w:r>
+        <w:rPr>
+          <w:color w:val="auto"/>
+          <w:lang w:val="en-GB"/>
+        </w:rPr>
+        <w:t>he risk level of situations.</w:t>
       </w:r>
     </w:p>
     <w:p>
@@ -4082,13 +4074,13 @@
         </w:numPr>
         <w:jc w:val="both"/>
         <w:rPr>
-          <w:color w:val="FF0000"/>
-          <w:lang w:val="en-GB"/>
-        </w:rPr>
-      </w:pPr>
-      <w:r>
-        <w:rPr>
-          <w:color w:val="FF0000"/>
+          <w:color w:val="auto"/>
+          <w:lang w:val="en-GB"/>
+        </w:rPr>
+      </w:pPr>
+      <w:r>
+        <w:rPr>
+          <w:color w:val="auto"/>
           <w:lang w:val="en-GB"/>
         </w:rPr>
         <w:t>Use system engineering methods to reduce the risk to an acceptable level.</w:t>
@@ -4099,8 +4091,9 @@
         <w:pStyle w:val="berschrift2"/>
         <w:contextualSpacing w:val="0"/>
       </w:pPr>
-      <w:bookmarkStart w:id="20" w:name="_Toc496078381"/>
-      <w:r>
+      <w:bookmarkStart w:id="20" w:name="_Toc497468253"/>
+      <w:r>
+        <w:lastRenderedPageBreak/>
         <w:t>Measures</w:t>
       </w:r>
       <w:bookmarkEnd w:id="20"/>
@@ -4341,7 +4334,6 @@
               <w:spacing w:line="240" w:lineRule="auto"/>
             </w:pPr>
             <w:r>
-              <w:lastRenderedPageBreak/>
               <w:t>Coordinate and document the planned safety activities</w:t>
             </w:r>
           </w:p>
@@ -4783,7 +4775,7 @@
         <w:pStyle w:val="berschrift1"/>
         <w:contextualSpacing w:val="0"/>
       </w:pPr>
-      <w:bookmarkStart w:id="21" w:name="_Toc496078382"/>
+      <w:bookmarkStart w:id="21" w:name="_Toc497468254"/>
       <w:r>
         <w:t>Safety Culture</w:t>
       </w:r>
@@ -4921,6 +4913,7 @@
         <w:rPr>
           <w:u w:val="single"/>
         </w:rPr>
+        <w:lastRenderedPageBreak/>
         <w:t>Accountability:</w:t>
       </w:r>
     </w:p>
@@ -5010,7 +5003,6 @@
         <w:jc w:val="both"/>
       </w:pPr>
       <w:r>
-        <w:lastRenderedPageBreak/>
         <w:t>Within our communications, we ensure that everything is transparent and that everyone gets the information they need to meet their needs. Employees are encouraged to discuss openly and in a constructive way about possible risks and causes of error and to take a solution-oriented approach.</w:t>
       </w:r>
     </w:p>
@@ -5062,10 +5054,43 @@
     <w:p>
       <w:pPr>
         <w:pStyle w:val="berschrift1"/>
+        <w:numPr>
+          <w:ilvl w:val="0"/>
+          <w:numId w:val="0"/>
+        </w:numPr>
+        <w:ind w:left="360"/>
         <w:contextualSpacing w:val="0"/>
       </w:pPr>
-      <w:bookmarkStart w:id="22" w:name="_Toc496078383"/>
-      <w:r>
+    </w:p>
+    <w:p/>
+    <w:p/>
+    <w:p/>
+    <w:p/>
+    <w:p/>
+    <w:p/>
+    <w:p/>
+    <w:p/>
+    <w:p/>
+    <w:p/>
+    <w:p/>
+    <w:p/>
+    <w:p/>
+    <w:p/>
+    <w:p/>
+    <w:p/>
+    <w:p/>
+    <w:p/>
+    <w:p/>
+    <w:p/>
+    <w:p/>
+    <w:p>
+      <w:pPr>
+        <w:pStyle w:val="berschrift1"/>
+        <w:contextualSpacing w:val="0"/>
+      </w:pPr>
+      <w:bookmarkStart w:id="22" w:name="_Toc497468255"/>
+      <w:r>
+        <w:lastRenderedPageBreak/>
         <w:t>Safety Lifecycle Tailoring</w:t>
       </w:r>
       <w:bookmarkEnd w:id="22"/>
@@ -5104,7 +5129,6 @@
           <w:color w:val="B7B7B7"/>
           <w:lang w:val="de-DE"/>
         </w:rPr>
-        <w:lastRenderedPageBreak/>
         <w:drawing>
           <wp:inline distT="0" distB="0" distL="0" distR="0" wp14:anchorId="12AECB53" wp14:editId="3B21C5DA">
             <wp:extent cx="4178300" cy="6238875"/>
@@ -5204,6 +5228,7 @@
         </w:numPr>
       </w:pPr>
       <w:r>
+        <w:lastRenderedPageBreak/>
         <w:t>Product Development at the Software Level</w:t>
       </w:r>
     </w:p>
@@ -5239,15 +5264,10 @@
     </w:p>
     <w:p>
       <w:pPr>
-        <w:jc w:val="both"/>
-      </w:pPr>
-    </w:p>
-    <w:p>
-      <w:pPr>
         <w:pStyle w:val="berschrift1"/>
         <w:contextualSpacing w:val="0"/>
       </w:pPr>
-      <w:bookmarkStart w:id="23" w:name="_Toc496078384"/>
+      <w:bookmarkStart w:id="23" w:name="_Toc497468256"/>
       <w:r>
         <w:t>Roles</w:t>
       </w:r>
@@ -5551,7 +5571,7 @@
         <w:pStyle w:val="berschrift1"/>
         <w:contextualSpacing w:val="0"/>
       </w:pPr>
-      <w:bookmarkStart w:id="24" w:name="_Toc496078385"/>
+      <w:bookmarkStart w:id="24" w:name="_Toc497468257"/>
       <w:r>
         <w:t>Development Interface Agreement</w:t>
       </w:r>
@@ -5714,156 +5734,71 @@
           <w:lang w:val="en-GB"/>
         </w:rPr>
       </w:pPr>
-      <w:r>
+    </w:p>
+    <w:p>
+      <w:pPr>
+        <w:spacing w:before="120" w:after="60"/>
+        <w:jc w:val="both"/>
         <w:rPr>
           <w:i/>
           <w:sz w:val="28"/>
           <w:szCs w:val="28"/>
           <w:lang w:val="en-GB"/>
         </w:rPr>
-        <w:t>OEM responsibilities:</w:t>
-      </w:r>
-    </w:p>
-    <w:p>
-      <w:pPr>
-        <w:jc w:val="both"/>
-      </w:pPr>
-      <w:r>
-        <w:t>The OEM is supplying a functioning lane assistance system.</w:t>
-      </w:r>
-    </w:p>
-    <w:p>
-      <w:pPr>
-        <w:spacing w:before="120" w:after="60"/>
-        <w:jc w:val="both"/>
+      </w:pPr>
+      <w:r>
         <w:rPr>
           <w:i/>
           <w:sz w:val="28"/>
           <w:szCs w:val="28"/>
           <w:lang w:val="en-GB"/>
         </w:rPr>
-      </w:pPr>
-      <w:r>
+        <w:lastRenderedPageBreak/>
+        <w:t>OEM responsibilities:</w:t>
+      </w:r>
+    </w:p>
+    <w:p>
+      <w:pPr>
+        <w:jc w:val="both"/>
+      </w:pPr>
+      <w:r>
+        <w:t>The OEM is supplying a functioning lane assistance system.</w:t>
+      </w:r>
+    </w:p>
+    <w:p>
+      <w:pPr>
+        <w:spacing w:before="120" w:after="60"/>
+        <w:jc w:val="both"/>
         <w:rPr>
           <w:i/>
           <w:sz w:val="28"/>
           <w:szCs w:val="28"/>
           <w:lang w:val="en-GB"/>
         </w:rPr>
-        <w:t>Tier-1-responsibilities:</w:t>
-      </w:r>
-    </w:p>
-    <w:p>
-      <w:pPr>
-        <w:jc w:val="both"/>
-      </w:pPr>
-      <w:r>
-        <w:t>The Tier-1-Supplier analyzes and modifies the various sub-systems to handle functional safety aspects.</w:t>
-      </w:r>
-    </w:p>
-    <w:p>
-      <w:pPr>
-        <w:jc w:val="both"/>
-      </w:pPr>
-    </w:p>
-    <w:p>
-      <w:pPr>
-        <w:spacing w:before="120" w:after="60"/>
-        <w:jc w:val="both"/>
+      </w:pPr>
+      <w:r>
         <w:rPr>
           <w:i/>
-          <w:color w:val="FF0000"/>
           <w:sz w:val="28"/>
           <w:szCs w:val="28"/>
           <w:lang w:val="en-GB"/>
         </w:rPr>
-      </w:pPr>
-      <w:r>
-        <w:rPr>
-          <w:i/>
-          <w:color w:val="FF0000"/>
-          <w:sz w:val="28"/>
-          <w:szCs w:val="28"/>
-          <w:lang w:val="en-GB"/>
-        </w:rPr>
-        <w:t>Role Responsibilities:</w:t>
-      </w:r>
-    </w:p>
-    <w:p>
-      <w:pPr>
-        <w:pStyle w:val="Listenabsatz"/>
-        <w:numPr>
-          <w:ilvl w:val="0"/>
-          <w:numId w:val="12"/>
-        </w:numPr>
+        <w:t>Tier-1-responsibilities:</w:t>
+      </w:r>
+    </w:p>
+    <w:p>
+      <w:pPr>
         <w:jc w:val="both"/>
-        <w:rPr>
-          <w:color w:val="FF0000"/>
-        </w:rPr>
-      </w:pPr>
-      <w:r>
-        <w:rPr>
-          <w:color w:val="FF0000"/>
-        </w:rPr>
-        <w:t>Functional Safety Manager – Item Level</w:t>
-      </w:r>
-    </w:p>
-    <w:p>
-      <w:pPr>
-        <w:pStyle w:val="Listenabsatz"/>
-        <w:numPr>
-          <w:ilvl w:val="0"/>
-          <w:numId w:val="12"/>
-        </w:numPr>
-        <w:jc w:val="both"/>
-        <w:rPr>
-          <w:color w:val="FF0000"/>
-        </w:rPr>
-      </w:pPr>
-      <w:r>
-        <w:rPr>
-          <w:color w:val="FF0000"/>
-        </w:rPr>
-        <w:t>Functional Safety Engineer – Item Level</w:t>
-      </w:r>
-    </w:p>
-    <w:p>
-      <w:pPr>
-        <w:pStyle w:val="Listenabsatz"/>
-        <w:numPr>
-          <w:ilvl w:val="0"/>
-          <w:numId w:val="12"/>
-        </w:numPr>
-        <w:jc w:val="both"/>
-        <w:rPr>
-          <w:color w:val="FF0000"/>
-        </w:rPr>
-      </w:pPr>
-      <w:r>
-        <w:rPr>
-          <w:color w:val="FF0000"/>
-        </w:rPr>
-        <w:t>Project Manager – Item Level</w:t>
-      </w:r>
-    </w:p>
-    <w:p>
-      <w:pPr>
-        <w:pStyle w:val="Listenabsatz"/>
-        <w:numPr>
-          <w:ilvl w:val="0"/>
-          <w:numId w:val="12"/>
-        </w:numPr>
-        <w:jc w:val="both"/>
-        <w:rPr>
-          <w:color w:val="FF0000"/>
-        </w:rPr>
-      </w:pPr>
+      </w:pPr>
+      <w:r>
+        <w:t>The Tier-1-Supplier analyzes and modifies the various sub-systems to handle functional safety aspects.</w:t>
+      </w:r>
     </w:p>
     <w:p>
       <w:pPr>
         <w:pStyle w:val="berschrift1"/>
       </w:pPr>
-      <w:bookmarkStart w:id="25" w:name="_Toc496078386"/>
+      <w:bookmarkStart w:id="25" w:name="_Toc497468258"/>
       <w:r>
         <w:t>Confirmation Measures</w:t>
       </w:r>
@@ -6185,7 +6120,7 @@
         <w:noProof/>
         <w:color w:val="767171" w:themeColor="background2" w:themeShade="80"/>
       </w:rPr>
-      <w:t>6</w:t>
+      <w:t>2</w:t>
     </w:r>
     <w:r>
       <w:rPr>
@@ -10629,7 +10564,7 @@
 </file>
 
 <file path=customXml/itemProps1.xml><?xml version="1.0" encoding="utf-8"?>
-<ds:datastoreItem xmlns:ds="http://schemas.openxmlformats.org/officeDocument/2006/customXml" ds:itemID="{2B166045-8E7E-864F-B315-7335DC29E31A}">
+<ds:datastoreItem xmlns:ds="http://schemas.openxmlformats.org/officeDocument/2006/customXml" ds:itemID="{30CA78D4-2D03-A746-9A5C-61E9C7571946}">
   <ds:schemaRefs>
     <ds:schemaRef ds:uri="http://schemas.openxmlformats.org/officeDocument/2006/bibliography"/>
   </ds:schemaRefs>

</xml_diff>